<commit_message>
Se han corregido errores y se ha terminado la documentación externa
</commit_message>
<xml_diff>
--- a/P4MynellAndrewDoc.docx
+++ b/P4MynellAndrewDoc.docx
@@ -1,6 +1,6 @@
 
 <file path=word/document.xml><?xml version="1.0" encoding="utf-8"?>
-<w:document xmlns:wpc="http://schemas.microsoft.com/office/word/2010/wordprocessingCanvas" xmlns:cx="http://schemas.microsoft.com/office/drawing/2014/chartex" xmlns:cx1="http://schemas.microsoft.com/office/drawing/2015/9/8/chartex" xmlns:cx2="http://schemas.microsoft.com/office/drawing/2015/10/21/chartex" xmlns:cx3="http://schemas.microsoft.com/office/drawing/2016/5/9/chartex" xmlns:cx4="http://schemas.microsoft.com/office/drawing/2016/5/10/chartex" xmlns:cx5="http://schemas.microsoft.com/office/drawing/2016/5/11/chartex" xmlns:cx6="http://schemas.microsoft.com/office/drawing/2016/5/12/chartex" xmlns:cx7="http://schemas.microsoft.com/office/drawing/2016/5/13/chartex" xmlns:cx8="http://schemas.microsoft.com/office/drawing/2016/5/14/chartex" xmlns:mc="http://schemas.openxmlformats.org/markup-compatibility/2006" xmlns:aink="http://schemas.microsoft.com/office/drawing/2016/ink" xmlns:am3d="http://schemas.microsoft.com/office/drawing/2017/model3d" xmlns:o="urn:schemas-microsoft-com:office:office" xmlns:r="http://schemas.openxmlformats.org/officeDocument/2006/relationships" xmlns:m="http://schemas.openxmlformats.org/officeDocument/2006/math" xmlns:v="urn:schemas-microsoft-com:vml" xmlns:wp14="http://schemas.microsoft.com/office/word/2010/wordprocessingDrawing" xmlns:wp="http://schemas.openxmlformats.org/drawingml/2006/wordprocessingDrawing" xmlns:w10="urn:schemas-microsoft-com:office:word" xmlns:w="http://schemas.openxmlformats.org/wordprocessingml/2006/main" xmlns:w14="http://schemas.microsoft.com/office/word/2010/wordml" xmlns:w15="http://schemas.microsoft.com/office/word/2012/wordml" xmlns:w16cid="http://schemas.microsoft.com/office/word/2016/wordml/cid" xmlns:w16se="http://schemas.microsoft.com/office/word/2015/wordml/symex" xmlns:wpg="http://schemas.microsoft.com/office/word/2010/wordprocessingGroup" xmlns:wpi="http://schemas.microsoft.com/office/word/2010/wordprocessingInk" xmlns:wne="http://schemas.microsoft.com/office/word/2006/wordml" xmlns:wps="http://schemas.microsoft.com/office/word/2010/wordprocessingShape" mc:Ignorable="w14 w15 w16se w16cid wp14">
+<w:document xmlns:wpc="http://schemas.microsoft.com/office/word/2010/wordprocessingCanvas" xmlns:cx="http://schemas.microsoft.com/office/drawing/2014/chartex" xmlns:cx1="http://schemas.microsoft.com/office/drawing/2015/9/8/chartex" xmlns:cx2="http://schemas.microsoft.com/office/drawing/2015/10/21/chartex" xmlns:cx3="http://schemas.microsoft.com/office/drawing/2016/5/9/chartex" xmlns:cx4="http://schemas.microsoft.com/office/drawing/2016/5/10/chartex" xmlns:cx5="http://schemas.microsoft.com/office/drawing/2016/5/11/chartex" xmlns:cx6="http://schemas.microsoft.com/office/drawing/2016/5/12/chartex" xmlns:cx7="http://schemas.microsoft.com/office/drawing/2016/5/13/chartex" xmlns:cx8="http://schemas.microsoft.com/office/drawing/2016/5/14/chartex" xmlns:mc="http://schemas.openxmlformats.org/markup-compatibility/2006" xmlns:aink="http://schemas.microsoft.com/office/drawing/2016/ink" xmlns:am3d="http://schemas.microsoft.com/office/drawing/2017/model3d" xmlns:o="urn:schemas-microsoft-com:office:office" xmlns:oel="http://schemas.microsoft.com/office/2019/extlst" xmlns:r="http://schemas.openxmlformats.org/officeDocument/2006/relationships" xmlns:m="http://schemas.openxmlformats.org/officeDocument/2006/math" xmlns:v="urn:schemas-microsoft-com:vml" xmlns:wp14="http://schemas.microsoft.com/office/word/2010/wordprocessingDrawing" xmlns:wp="http://schemas.openxmlformats.org/drawingml/2006/wordprocessingDrawing" xmlns:w10="urn:schemas-microsoft-com:office:word" xmlns:w="http://schemas.openxmlformats.org/wordprocessingml/2006/main" xmlns:w14="http://schemas.microsoft.com/office/word/2010/wordml" xmlns:w15="http://schemas.microsoft.com/office/word/2012/wordml" xmlns:w16cex="http://schemas.microsoft.com/office/word/2018/wordml/cex" xmlns:w16cid="http://schemas.microsoft.com/office/word/2016/wordml/cid" xmlns:w16="http://schemas.microsoft.com/office/word/2018/wordml" xmlns:w16du="http://schemas.microsoft.com/office/word/2023/wordml/word16du" xmlns:w16sdtdh="http://schemas.microsoft.com/office/word/2020/wordml/sdtdatahash" xmlns:w16se="http://schemas.microsoft.com/office/word/2015/wordml/symex" xmlns:wpg="http://schemas.microsoft.com/office/word/2010/wordprocessingGroup" xmlns:wpi="http://schemas.microsoft.com/office/word/2010/wordprocessingInk" xmlns:wne="http://schemas.microsoft.com/office/word/2006/wordml" xmlns:wps="http://schemas.microsoft.com/office/word/2010/wordprocessingShape" mc:Ignorable="w14 w15 w16se w16cid w16 w16cex w16sdtdh w16du wp14">
   <w:body>
     <w:p>
       <w:pPr>
@@ -18,7 +18,7 @@
           <w:lang w:eastAsia="es-CR"/>
         </w:rPr>
         <w:drawing>
-          <wp:anchor distT="0" distB="0" distL="114300" distR="114300" simplePos="0" relativeHeight="251659264" behindDoc="0" locked="0" layoutInCell="1" allowOverlap="1" wp14:anchorId="5025E3E7" wp14:editId="58A4FC51">
+          <wp:anchor distT="0" distB="0" distL="114300" distR="114300" simplePos="0" relativeHeight="251659264" behindDoc="0" locked="0" layoutInCell="1" allowOverlap="1" wp14:anchorId="7DC7D11B" wp14:editId="75ADE155">
             <wp:simplePos x="0" y="0"/>
             <wp:positionH relativeFrom="margin">
               <wp:align>center</wp:align>
@@ -153,25 +153,7 @@
           <w:sz w:val="72"/>
           <w:szCs w:val="72"/>
         </w:rPr>
-        <w:t>I</w:t>
-      </w:r>
-      <w:r>
-        <w:rPr>
-          <w:rFonts w:cs="Times New Roman"/>
-          <w:b/>
-          <w:sz w:val="72"/>
-          <w:szCs w:val="72"/>
-        </w:rPr>
-        <w:t>V</w:t>
-      </w:r>
-      <w:r>
-        <w:rPr>
-          <w:rFonts w:cs="Times New Roman"/>
-          <w:b/>
-          <w:sz w:val="72"/>
-          <w:szCs w:val="72"/>
-        </w:rPr>
-        <w:t xml:space="preserve"> Proyecto</w:t>
+        <w:t>IV Proyecto</w:t>
       </w:r>
     </w:p>
     <w:p>
@@ -483,10 +465,7 @@
     </w:p>
     <w:p>
       <w:r>
-        <w:t>Este proyecto fue construido en Windows usando l</w:t>
-      </w:r>
-      <w:r>
-        <w:t xml:space="preserve">as herramientas </w:t>
+        <w:t xml:space="preserve">Este proyecto fue construido en Windows usando las herramientas </w:t>
       </w:r>
       <w:r>
         <w:t xml:space="preserve">MySQL, </w:t>
@@ -507,10 +486,7 @@
         <w:t>R</w:t>
       </w:r>
       <w:r>
-        <w:t>eact.js</w:t>
-      </w:r>
-      <w:r>
-        <w:t>, por lo que el incumplimiento de este entorno</w:t>
+        <w:t>eact.js, por lo que el incumplimiento de este entorno</w:t>
       </w:r>
       <w:r>
         <w:t xml:space="preserve"> o la falta de las herramientas</w:t>
@@ -530,8 +506,6 @@
     <w:p>
       <w:r>
         <w:tab/>
-      </w:r>
-      <w:r>
         <w:t>Ante todo, descargaremos el proyecto desde el repositorio de GitHub (Puede encontrar el link del repositorio en la sección de final).</w:t>
       </w:r>
     </w:p>
@@ -550,35 +524,7 @@
         <w:rPr>
           <w:highlight w:val="yellow"/>
         </w:rPr>
-        <w:t>“../programa/servidor/</w:t>
-      </w:r>
-      <w:proofErr w:type="spellStart"/>
-      <w:r>
-        <w:rPr>
-          <w:highlight w:val="yellow"/>
-        </w:rPr>
-        <w:t>logicadejuego</w:t>
-      </w:r>
-      <w:proofErr w:type="spellEnd"/>
-      <w:r>
-        <w:rPr>
-          <w:highlight w:val="yellow"/>
-        </w:rPr>
-        <w:t>/</w:t>
-      </w:r>
-      <w:proofErr w:type="spellStart"/>
-      <w:r>
-        <w:rPr>
-          <w:highlight w:val="yellow"/>
-        </w:rPr>
-        <w:t>parchisdatabase.sql</w:t>
-      </w:r>
-      <w:proofErr w:type="spellEnd"/>
-      <w:r>
-        <w:rPr>
-          <w:highlight w:val="yellow"/>
-        </w:rPr>
-        <w:t>”</w:t>
+        <w:t>“../programa/servidor/logicadejuego/parchisdatabase.sql”</w:t>
       </w:r>
       <w:r>
         <w:t>.</w:t>
@@ -586,8 +532,11 @@
     </w:p>
     <w:p>
       <w:r>
+        <w:rPr>
+          <w:noProof/>
+        </w:rPr>
         <w:drawing>
-          <wp:inline distT="0" distB="0" distL="0" distR="0" wp14:anchorId="47FD31CC" wp14:editId="32297D55">
+          <wp:inline distT="0" distB="0" distL="0" distR="0" wp14:anchorId="2AAA62B5" wp14:editId="659971B9">
             <wp:extent cx="5540220" cy="670618"/>
             <wp:effectExtent l="0" t="0" r="3810" b="0"/>
             <wp:docPr id="9" name="Imagen 9"/>
@@ -631,9 +580,12 @@
     </w:p>
     <w:p>
       <w:r>
+        <w:rPr>
+          <w:noProof/>
+        </w:rPr>
         <w:lastRenderedPageBreak/>
         <w:drawing>
-          <wp:inline distT="0" distB="0" distL="0" distR="0" wp14:anchorId="7F9CEA85" wp14:editId="0587890D">
+          <wp:inline distT="0" distB="0" distL="0" distR="0" wp14:anchorId="4AACBA58" wp14:editId="5F75B0A3">
             <wp:extent cx="5943600" cy="3707130"/>
             <wp:effectExtent l="0" t="0" r="0" b="7620"/>
             <wp:docPr id="10" name="Imagen 10"/>
@@ -678,33 +630,13 @@
         <w:t>, la base de datos</w:t>
       </w:r>
       <w:r>
-        <w:t xml:space="preserve"> y descargado</w:t>
-      </w:r>
-      <w:r>
-        <w:t xml:space="preserve"> el proyecto nos posicionaremos en la carpeta programa</w:t>
-      </w:r>
-      <w:r>
-        <w:t xml:space="preserve"> y abriremos la carpeta servidor, luego abriremos el CMD desde esa ruta e ingresaremos el comando </w:t>
+        <w:t xml:space="preserve"> y descargado el proyecto nos posicionaremos en la carpeta programa y abriremos la carpeta servidor, luego abriremos el CMD desde esa ruta e ingresaremos el comando </w:t>
       </w:r>
       <w:r>
         <w:rPr>
           <w:highlight w:val="yellow"/>
         </w:rPr>
-        <w:t>“</w:t>
-      </w:r>
-      <w:proofErr w:type="spellStart"/>
-      <w:r>
-        <w:rPr>
-          <w:highlight w:val="yellow"/>
-        </w:rPr>
-        <w:t>node</w:t>
-      </w:r>
-      <w:proofErr w:type="spellEnd"/>
-      <w:r>
-        <w:rPr>
-          <w:highlight w:val="yellow"/>
-        </w:rPr>
-        <w:t xml:space="preserve"> index.js”</w:t>
+        <w:t>“node index.js”</w:t>
       </w:r>
       <w:r>
         <w:t xml:space="preserve"> (recordar NO cerrar el CMD, ya que de este depende el servidor prendido):</w:t>
@@ -712,9 +644,12 @@
     </w:p>
     <w:p>
       <w:r>
+        <w:rPr>
+          <w:noProof/>
+        </w:rPr>
         <w:lastRenderedPageBreak/>
         <w:drawing>
-          <wp:inline distT="0" distB="0" distL="0" distR="0" wp14:anchorId="5C59DEEC" wp14:editId="204AB8A3">
+          <wp:inline distT="0" distB="0" distL="0" distR="0" wp14:anchorId="410641EB" wp14:editId="281BB302">
             <wp:extent cx="5943600" cy="3055620"/>
             <wp:effectExtent l="0" t="0" r="0" b="0"/>
             <wp:docPr id="1" name="Imagen 1"/>
@@ -759,41 +694,10 @@
         <w:rPr>
           <w:highlight w:val="yellow"/>
         </w:rPr>
-        <w:t>“</w:t>
-      </w:r>
-      <w:proofErr w:type="spellStart"/>
-      <w:r>
-        <w:rPr>
-          <w:highlight w:val="yellow"/>
-        </w:rPr>
-        <w:t>npm</w:t>
-      </w:r>
-      <w:proofErr w:type="spellEnd"/>
-      <w:r>
-        <w:rPr>
-          <w:highlight w:val="yellow"/>
-        </w:rPr>
-        <w:t xml:space="preserve"> </w:t>
-      </w:r>
-      <w:proofErr w:type="spellStart"/>
-      <w:r>
-        <w:rPr>
-          <w:highlight w:val="yellow"/>
-        </w:rPr>
-        <w:t>start</w:t>
-      </w:r>
-      <w:proofErr w:type="spellEnd"/>
-      <w:r>
-        <w:rPr>
-          <w:highlight w:val="yellow"/>
-        </w:rPr>
-        <w:t>”</w:t>
-      </w:r>
-      <w:r>
-        <w:t xml:space="preserve"> </w:t>
-      </w:r>
-      <w:r>
-        <w:t xml:space="preserve">(recordar NO cerrar el CMD, ya que de este depende </w:t>
+        <w:t>“npm start”</w:t>
+      </w:r>
+      <w:r>
+        <w:t xml:space="preserve"> (recordar NO cerrar el CMD, ya que de este depende </w:t>
       </w:r>
       <w:r>
         <w:t>la interfaz</w:t>
@@ -804,8 +708,11 @@
     </w:p>
     <w:p>
       <w:r>
+        <w:rPr>
+          <w:noProof/>
+        </w:rPr>
         <w:drawing>
-          <wp:inline distT="0" distB="0" distL="0" distR="0" wp14:anchorId="57DD64D5" wp14:editId="5A84D268">
+          <wp:inline distT="0" distB="0" distL="0" distR="0" wp14:anchorId="49AF1703" wp14:editId="5D12AC46">
             <wp:extent cx="5943600" cy="3055620"/>
             <wp:effectExtent l="0" t="0" r="0" b="0"/>
             <wp:docPr id="5" name="Imagen 5"/>
@@ -871,17 +778,34 @@
           <w:rPr>
             <w:rStyle w:val="Hipervnculo"/>
           </w:rPr>
-          <w:t>https://parchistecgame.loca.lt</w:t>
+          <w:t>https://parchistec.loca.lt</w:t>
         </w:r>
       </w:hyperlink>
       <w:r>
         <w:t xml:space="preserve"> si estas accediendo de forma remota. Estas rutas a cualquier navegador de tu preferencia, pero preferiblemente utilizar Chrome o Microsoft Edge.</w:t>
       </w:r>
-    </w:p>
-    <w:p>
-      <w:r>
+      <w:r>
+        <w:t xml:space="preserve"> Además, se debe ingresar a </w:t>
+      </w:r>
+      <w:hyperlink r:id="rId12" w:history="1">
+        <w:r>
+          <w:rPr>
+            <w:rStyle w:val="Hipervnculo"/>
+          </w:rPr>
+          <w:t>https://servidorparchistec.loca.lt</w:t>
+        </w:r>
+      </w:hyperlink>
+      <w:r>
+        <w:t xml:space="preserve"> para poder comunicarse con el servidor, esto sucede porque localtunnel requiere autenticarse y necesita como contraseña la IP pública del servidor, como la IP pública es dinámica, se proporcionará durante la revisión.</w:t>
+      </w:r>
+    </w:p>
+    <w:p>
+      <w:r>
+        <w:rPr>
+          <w:noProof/>
+        </w:rPr>
         <w:drawing>
-          <wp:inline distT="0" distB="0" distL="0" distR="0" wp14:anchorId="7FA302E8" wp14:editId="57CB688F">
+          <wp:inline distT="0" distB="0" distL="0" distR="0" wp14:anchorId="3067DFA2" wp14:editId="1BFB1A67">
             <wp:extent cx="5966460" cy="453760"/>
             <wp:effectExtent l="0" t="0" r="0" b="3810"/>
             <wp:docPr id="6" name="Imagen 6"/>
@@ -896,7 +820,7 @@
                     <pic:cNvPicPr/>
                   </pic:nvPicPr>
                   <pic:blipFill rotWithShape="1">
-                    <a:blip r:embed="rId12"/>
+                    <a:blip r:embed="rId13"/>
                     <a:srcRect t="4947" r="20769" b="89383"/>
                     <a:stretch/>
                   </pic:blipFill>
@@ -942,97 +866,14 @@
     </w:p>
     <w:p>
       <w:r>
+        <w:rPr>
+          <w:noProof/>
+        </w:rPr>
         <w:drawing>
-          <wp:inline distT="0" distB="0" distL="0" distR="0" wp14:anchorId="0DDD680D" wp14:editId="76D6D74B">
+          <wp:inline distT="0" distB="0" distL="0" distR="0" wp14:anchorId="0B309F03" wp14:editId="6350F567">
             <wp:extent cx="5943600" cy="2341245"/>
             <wp:effectExtent l="0" t="0" r="0" b="1905"/>
             <wp:docPr id="7" name="Imagen 7"/>
-            <wp:cNvGraphicFramePr>
-              <a:graphicFrameLocks xmlns:a="http://schemas.openxmlformats.org/drawingml/2006/main" noChangeAspect="1"/>
-            </wp:cNvGraphicFramePr>
-            <a:graphic xmlns:a="http://schemas.openxmlformats.org/drawingml/2006/main">
-              <a:graphicData uri="http://schemas.openxmlformats.org/drawingml/2006/picture">
-                <pic:pic xmlns:pic="http://schemas.openxmlformats.org/drawingml/2006/picture">
-                  <pic:nvPicPr>
-                    <pic:cNvPr id="1" name=""/>
-                    <pic:cNvPicPr/>
-                  </pic:nvPicPr>
-                  <pic:blipFill>
-                    <a:blip r:embed="rId13"/>
-                    <a:stretch>
-                      <a:fillRect/>
-                    </a:stretch>
-                  </pic:blipFill>
-                  <pic:spPr>
-                    <a:xfrm>
-                      <a:off x="0" y="0"/>
-                      <a:ext cx="5943600" cy="2341245"/>
-                    </a:xfrm>
-                    <a:prstGeom prst="rect">
-                      <a:avLst/>
-                    </a:prstGeom>
-                  </pic:spPr>
-                </pic:pic>
-              </a:graphicData>
-            </a:graphic>
-          </wp:inline>
-        </w:drawing>
-      </w:r>
-    </w:p>
-    <w:p>
-      <w:r>
-        <w:tab/>
-        <w:t>Ahora explicaremos brevemente las 3 áreas que consisten la interfaz, los cuales son; Partidas (Donde crear sala para jugar junto a tus amigos), Ranking (Donde veras esos campeones que han logrado la mayor cantidad de victorias entre los demás) y Reglas (Donde podrás ver en que consiste el juego, si es que se te ha olvidado alguna regla o eres nuevo en el juego).</w:t>
-      </w:r>
-    </w:p>
-    <w:p>
-      <w:r>
-        <w:lastRenderedPageBreak/>
-        <w:tab/>
-        <w:t xml:space="preserve">En partidas estará la lista de partidas, </w:t>
-      </w:r>
-      <w:r>
-        <w:t>podrás</w:t>
-      </w:r>
-      <w:r>
-        <w:t xml:space="preserve"> ver las partidas vigentes, cuantos participantes poseen y buscar alguna en </w:t>
-      </w:r>
-      <w:r>
-        <w:t>particular</w:t>
-      </w:r>
-      <w:r>
-        <w:t xml:space="preserve"> según el id de la partida o el nombre del usuario que creo la partida. </w:t>
-      </w:r>
-      <w:r>
-        <w:t xml:space="preserve">Al tocar una de </w:t>
-      </w:r>
-      <w:r>
-        <w:t>las partidas</w:t>
-      </w:r>
-      <w:r>
-        <w:t xml:space="preserve"> se extenderá el área de información de la partida, donde podrás tocar el botón de ingresar donde, ingresaras a la partida y esperaras a </w:t>
-      </w:r>
-      <w:r>
-        <w:t>más</w:t>
-      </w:r>
-      <w:r>
-        <w:t xml:space="preserve"> participantes</w:t>
-      </w:r>
-      <w:r>
-        <w:t xml:space="preserve"> si es necesario</w:t>
-      </w:r>
-      <w:r>
-        <w:t>.</w:t>
-      </w:r>
-    </w:p>
-    <w:p/>
-    <w:p>
-      <w:r>
-        <w:drawing>
-          <wp:inline distT="0" distB="0" distL="0" distR="0" wp14:anchorId="041D8EEC" wp14:editId="16292E97">
-            <wp:extent cx="5943600" cy="3406140"/>
-            <wp:effectExtent l="0" t="0" r="0" b="3810"/>
-            <wp:docPr id="8" name="Imagen 8"/>
             <wp:cNvGraphicFramePr>
               <a:graphicFrameLocks xmlns:a="http://schemas.openxmlformats.org/drawingml/2006/main" noChangeAspect="1"/>
             </wp:cNvGraphicFramePr>
@@ -1052,7 +893,7 @@
                   <pic:spPr>
                     <a:xfrm>
                       <a:off x="0" y="0"/>
-                      <a:ext cx="5943600" cy="3406140"/>
+                      <a:ext cx="5943600" cy="2341245"/>
                     </a:xfrm>
                     <a:prstGeom prst="rect">
                       <a:avLst/>
@@ -1066,50 +907,47 @@
       </w:r>
     </w:p>
     <w:p>
-      <w:pPr>
-        <w:ind w:firstLine="720"/>
-      </w:pPr>
-      <w:r>
-        <w:t>También estará el pequeño espacio donde podrás generar una partida que este a tu nombre, entrando inmediatamente en ella y solo existiendo esa partida si tu estas dentro de ella</w:t>
-      </w:r>
-      <w:r>
-        <w:t>, eligiendo antes la cantidad de jugadores en el cuadro de selección al lado del botón de crear partida.</w:t>
-      </w:r>
-    </w:p>
-    <w:p>
-      <w:pPr>
-        <w:ind w:firstLine="720"/>
-      </w:pPr>
-      <w:r>
-        <w:t xml:space="preserve">Pasando con el área de ranking, se </w:t>
-      </w:r>
-      <w:r>
-        <w:t>mostrará</w:t>
-      </w:r>
-      <w:r>
-        <w:t xml:space="preserve"> una tabla con</w:t>
-      </w:r>
-      <w:r>
-        <w:t xml:space="preserve"> jugadores registrados en la base de datos</w:t>
-      </w:r>
-      <w:r>
-        <w:t xml:space="preserve">, con su posición en el ranking, </w:t>
-      </w:r>
-      <w:r>
-        <w:t>su nombre y la cantidad de victorias que posee.</w:t>
-      </w:r>
-    </w:p>
-    <w:p>
-      <w:pPr>
-        <w:ind w:firstLine="720"/>
-      </w:pPr>
+      <w:r>
+        <w:tab/>
+        <w:t xml:space="preserve">Ahora explicaremos brevemente las 3 áreas que consisten la interfaz, los cuales son; Partidas (Donde crear sala para jugar junto a tus amigos), Ranking (Donde veras esos campeones </w:t>
+      </w:r>
       <w:r>
         <w:lastRenderedPageBreak/>
+        <w:t>que han logrado la mayor cantidad de victorias entre los demás) y Reglas (Donde podrás ver en que consiste el juego, si es que se te ha olvidado alguna regla o eres nuevo en el juego).</w:t>
+      </w:r>
+    </w:p>
+    <w:p>
+      <w:r>
+        <w:tab/>
+        <w:t xml:space="preserve">En partidas estará la lista de partidas, </w:t>
+      </w:r>
+      <w:r>
+        <w:t>podrás</w:t>
+      </w:r>
+      <w:r>
+        <w:t xml:space="preserve"> ver las partidas vigentes, cuantos participantes poseen y buscar alguna en </w:t>
+      </w:r>
+      <w:r>
+        <w:t>particular</w:t>
+      </w:r>
+      <w:r>
+        <w:t xml:space="preserve"> según el id de la partida o el nombre del usuario que creo la partida. </w:t>
+      </w:r>
+      <w:r>
+        <w:t>Al tocar una de las partidas se extenderá el área de información de la partida, donde podrás tocar el botón de ingresar donde, ingresaras a la partida y esperaras a más participantes si es necesario.</w:t>
+      </w:r>
+    </w:p>
+    <w:p/>
+    <w:p>
+      <w:r>
+        <w:rPr>
+          <w:noProof/>
+        </w:rPr>
         <w:drawing>
-          <wp:inline distT="0" distB="0" distL="0" distR="0" wp14:anchorId="48AC7D4D" wp14:editId="1A817932">
-            <wp:extent cx="5943600" cy="2604135"/>
-            <wp:effectExtent l="0" t="0" r="0" b="5715"/>
-            <wp:docPr id="11" name="Imagen 11"/>
+          <wp:inline distT="0" distB="0" distL="0" distR="0" wp14:anchorId="33E35CEA" wp14:editId="34705773">
+            <wp:extent cx="5943600" cy="3406140"/>
+            <wp:effectExtent l="0" t="0" r="0" b="3810"/>
+            <wp:docPr id="8" name="Imagen 8"/>
             <wp:cNvGraphicFramePr>
               <a:graphicFrameLocks xmlns:a="http://schemas.openxmlformats.org/drawingml/2006/main" noChangeAspect="1"/>
             </wp:cNvGraphicFramePr>
@@ -1129,6 +967,83 @@
                   <pic:spPr>
                     <a:xfrm>
                       <a:off x="0" y="0"/>
+                      <a:ext cx="5943600" cy="3406140"/>
+                    </a:xfrm>
+                    <a:prstGeom prst="rect">
+                      <a:avLst/>
+                    </a:prstGeom>
+                  </pic:spPr>
+                </pic:pic>
+              </a:graphicData>
+            </a:graphic>
+          </wp:inline>
+        </w:drawing>
+      </w:r>
+    </w:p>
+    <w:p>
+      <w:pPr>
+        <w:ind w:firstLine="720"/>
+      </w:pPr>
+      <w:r>
+        <w:t>También estará el pequeño espacio donde podrás generar una partida que este a tu nombre, entrando inmediatamente en ella y solo existiendo esa partida si tu estas dentro de ella, eligiendo antes la cantidad de jugadores en el cuadro de selección al lado del botón de crear partida.</w:t>
+      </w:r>
+    </w:p>
+    <w:p>
+      <w:pPr>
+        <w:ind w:firstLine="720"/>
+      </w:pPr>
+      <w:r>
+        <w:lastRenderedPageBreak/>
+        <w:t xml:space="preserve">Pasando con el área de ranking, se </w:t>
+      </w:r>
+      <w:r>
+        <w:t>mostrará</w:t>
+      </w:r>
+      <w:r>
+        <w:t xml:space="preserve"> una tabla con</w:t>
+      </w:r>
+      <w:r>
+        <w:t xml:space="preserve"> jugadores registrados en la base de datos</w:t>
+      </w:r>
+      <w:r>
+        <w:t xml:space="preserve">, con su posición en el ranking, </w:t>
+      </w:r>
+      <w:r>
+        <w:t>su nombre y la cantidad de victorias que posee.</w:t>
+      </w:r>
+    </w:p>
+    <w:p>
+      <w:pPr>
+        <w:ind w:firstLine="720"/>
+      </w:pPr>
+      <w:r>
+        <w:rPr>
+          <w:noProof/>
+        </w:rPr>
+        <w:drawing>
+          <wp:inline distT="0" distB="0" distL="0" distR="0" wp14:anchorId="54D79378" wp14:editId="6D414160">
+            <wp:extent cx="5943600" cy="2604135"/>
+            <wp:effectExtent l="0" t="0" r="0" b="5715"/>
+            <wp:docPr id="11" name="Imagen 11"/>
+            <wp:cNvGraphicFramePr>
+              <a:graphicFrameLocks xmlns:a="http://schemas.openxmlformats.org/drawingml/2006/main" noChangeAspect="1"/>
+            </wp:cNvGraphicFramePr>
+            <a:graphic xmlns:a="http://schemas.openxmlformats.org/drawingml/2006/main">
+              <a:graphicData uri="http://schemas.openxmlformats.org/drawingml/2006/picture">
+                <pic:pic xmlns:pic="http://schemas.openxmlformats.org/drawingml/2006/picture">
+                  <pic:nvPicPr>
+                    <pic:cNvPr id="1" name=""/>
+                    <pic:cNvPicPr/>
+                  </pic:nvPicPr>
+                  <pic:blipFill>
+                    <a:blip r:embed="rId16"/>
+                    <a:stretch>
+                      <a:fillRect/>
+                    </a:stretch>
+                  </pic:blipFill>
+                  <pic:spPr>
+                    <a:xfrm>
+                      <a:off x="0" y="0"/>
                       <a:ext cx="5943600" cy="2604135"/>
                     </a:xfrm>
                     <a:prstGeom prst="rect">
@@ -1155,8 +1070,11 @@
         <w:ind w:firstLine="720"/>
       </w:pPr>
       <w:r>
+        <w:rPr>
+          <w:noProof/>
+        </w:rPr>
         <w:drawing>
-          <wp:inline distT="0" distB="0" distL="0" distR="0" wp14:anchorId="4BAB0D6B" wp14:editId="7DF9F50C">
+          <wp:inline distT="0" distB="0" distL="0" distR="0" wp14:anchorId="7B75F775" wp14:editId="77A33FCF">
             <wp:extent cx="5943600" cy="2225040"/>
             <wp:effectExtent l="0" t="0" r="0" b="3810"/>
             <wp:docPr id="12" name="Imagen 12"/>
@@ -1171,7 +1089,7 @@
                     <pic:cNvPicPr/>
                   </pic:nvPicPr>
                   <pic:blipFill rotWithShape="1">
-                    <a:blip r:embed="rId16"/>
+                    <a:blip r:embed="rId17"/>
                     <a:srcRect b="53355"/>
                     <a:stretch/>
                   </pic:blipFill>
@@ -1212,9 +1130,12 @@
         <w:ind w:firstLine="720"/>
       </w:pPr>
       <w:r>
+        <w:rPr>
+          <w:noProof/>
+        </w:rPr>
         <w:lastRenderedPageBreak/>
         <w:drawing>
-          <wp:inline distT="0" distB="0" distL="0" distR="0" wp14:anchorId="67E02251" wp14:editId="4B14B730">
+          <wp:inline distT="0" distB="0" distL="0" distR="0" wp14:anchorId="4CD3CF3A" wp14:editId="74C1B49E">
             <wp:extent cx="5943600" cy="3235960"/>
             <wp:effectExtent l="0" t="0" r="0" b="2540"/>
             <wp:docPr id="13" name="Imagen 13"/>
@@ -1229,7 +1150,7 @@
                     <pic:cNvPicPr/>
                   </pic:nvPicPr>
                   <pic:blipFill rotWithShape="1">
-                    <a:blip r:embed="rId17"/>
+                    <a:blip r:embed="rId18"/>
                     <a:srcRect t="235"/>
                     <a:stretch/>
                   </pic:blipFill>
@@ -1267,6 +1188,798 @@
     </w:p>
     <w:p>
       <w:pPr>
+        <w:pStyle w:val="Prrafodelista"/>
+        <w:numPr>
+          <w:ilvl w:val="0"/>
+          <w:numId w:val="3"/>
+        </w:numPr>
+      </w:pPr>
+      <w:r>
+        <w:t xml:space="preserve">Se puede ingresar a la aplicación mediante la URL </w:t>
+      </w:r>
+      <w:r>
+        <w:t>https://parchistec.loca.lt/</w:t>
+      </w:r>
+      <w:r>
+        <w:t>.</w:t>
+      </w:r>
+    </w:p>
+    <w:p>
+      <w:r>
+        <w:rPr>
+          <w:noProof/>
+        </w:rPr>
+        <w:drawing>
+          <wp:inline distT="0" distB="0" distL="0" distR="0" wp14:anchorId="092F7ABF" wp14:editId="02A533CB">
+            <wp:extent cx="5943600" cy="1816735"/>
+            <wp:effectExtent l="0" t="0" r="0" b="0"/>
+            <wp:docPr id="1602426243" name="Imagen 1" descr="Interfaz de usuario gráfica, Aplicación&#10;&#10;Descripción generada automáticamente"/>
+            <wp:cNvGraphicFramePr>
+              <a:graphicFrameLocks xmlns:a="http://schemas.openxmlformats.org/drawingml/2006/main" noChangeAspect="1"/>
+            </wp:cNvGraphicFramePr>
+            <a:graphic xmlns:a="http://schemas.openxmlformats.org/drawingml/2006/main">
+              <a:graphicData uri="http://schemas.openxmlformats.org/drawingml/2006/picture">
+                <pic:pic xmlns:pic="http://schemas.openxmlformats.org/drawingml/2006/picture">
+                  <pic:nvPicPr>
+                    <pic:cNvPr id="1602426243" name="Imagen 1" descr="Interfaz de usuario gráfica, Aplicación&#10;&#10;Descripción generada automáticamente"/>
+                    <pic:cNvPicPr/>
+                  </pic:nvPicPr>
+                  <pic:blipFill>
+                    <a:blip r:embed="rId19"/>
+                    <a:stretch>
+                      <a:fillRect/>
+                    </a:stretch>
+                  </pic:blipFill>
+                  <pic:spPr>
+                    <a:xfrm>
+                      <a:off x="0" y="0"/>
+                      <a:ext cx="5943600" cy="1816735"/>
+                    </a:xfrm>
+                    <a:prstGeom prst="rect">
+                      <a:avLst/>
+                    </a:prstGeom>
+                  </pic:spPr>
+                </pic:pic>
+              </a:graphicData>
+            </a:graphic>
+          </wp:inline>
+        </w:drawing>
+      </w:r>
+    </w:p>
+    <w:p>
+      <w:pPr>
+        <w:pStyle w:val="Prrafodelista"/>
+        <w:numPr>
+          <w:ilvl w:val="0"/>
+          <w:numId w:val="3"/>
+        </w:numPr>
+      </w:pPr>
+      <w:r>
+        <w:t>Se puede ingresar a la aplicación poniendo un nombre, en este caso Andrew.</w:t>
+      </w:r>
+    </w:p>
+    <w:p>
+      <w:r>
+        <w:rPr>
+          <w:noProof/>
+        </w:rPr>
+        <w:lastRenderedPageBreak/>
+        <w:drawing>
+          <wp:inline distT="0" distB="0" distL="0" distR="0" wp14:anchorId="0D6C6A19" wp14:editId="0BB60B88">
+            <wp:extent cx="5943600" cy="3114040"/>
+            <wp:effectExtent l="0" t="0" r="0" b="0"/>
+            <wp:docPr id="1497742494" name="Imagen 1" descr="Interfaz de usuario gráfica, Aplicación&#10;&#10;Descripción generada automáticamente"/>
+            <wp:cNvGraphicFramePr>
+              <a:graphicFrameLocks xmlns:a="http://schemas.openxmlformats.org/drawingml/2006/main" noChangeAspect="1"/>
+            </wp:cNvGraphicFramePr>
+            <a:graphic xmlns:a="http://schemas.openxmlformats.org/drawingml/2006/main">
+              <a:graphicData uri="http://schemas.openxmlformats.org/drawingml/2006/picture">
+                <pic:pic xmlns:pic="http://schemas.openxmlformats.org/drawingml/2006/picture">
+                  <pic:nvPicPr>
+                    <pic:cNvPr id="1497742494" name="Imagen 1" descr="Interfaz de usuario gráfica, Aplicación&#10;&#10;Descripción generada automáticamente"/>
+                    <pic:cNvPicPr/>
+                  </pic:nvPicPr>
+                  <pic:blipFill>
+                    <a:blip r:embed="rId20"/>
+                    <a:stretch>
+                      <a:fillRect/>
+                    </a:stretch>
+                  </pic:blipFill>
+                  <pic:spPr>
+                    <a:xfrm>
+                      <a:off x="0" y="0"/>
+                      <a:ext cx="5943600" cy="3114040"/>
+                    </a:xfrm>
+                    <a:prstGeom prst="rect">
+                      <a:avLst/>
+                    </a:prstGeom>
+                  </pic:spPr>
+                </pic:pic>
+              </a:graphicData>
+            </a:graphic>
+          </wp:inline>
+        </w:drawing>
+      </w:r>
+    </w:p>
+    <w:p>
+      <w:r>
+        <w:rPr>
+          <w:noProof/>
+        </w:rPr>
+        <w:drawing>
+          <wp:inline distT="0" distB="0" distL="0" distR="0" wp14:anchorId="167708DE" wp14:editId="4CAE35EE">
+            <wp:extent cx="5943600" cy="2869565"/>
+            <wp:effectExtent l="0" t="0" r="0" b="6985"/>
+            <wp:docPr id="674066093" name="Imagen 1" descr="Interfaz de usuario gráfica, Texto, Correo electrónico&#10;&#10;Descripción generada automáticamente"/>
+            <wp:cNvGraphicFramePr>
+              <a:graphicFrameLocks xmlns:a="http://schemas.openxmlformats.org/drawingml/2006/main" noChangeAspect="1"/>
+            </wp:cNvGraphicFramePr>
+            <a:graphic xmlns:a="http://schemas.openxmlformats.org/drawingml/2006/main">
+              <a:graphicData uri="http://schemas.openxmlformats.org/drawingml/2006/picture">
+                <pic:pic xmlns:pic="http://schemas.openxmlformats.org/drawingml/2006/picture">
+                  <pic:nvPicPr>
+                    <pic:cNvPr id="674066093" name="Imagen 1" descr="Interfaz de usuario gráfica, Texto, Correo electrónico&#10;&#10;Descripción generada automáticamente"/>
+                    <pic:cNvPicPr/>
+                  </pic:nvPicPr>
+                  <pic:blipFill>
+                    <a:blip r:embed="rId21"/>
+                    <a:stretch>
+                      <a:fillRect/>
+                    </a:stretch>
+                  </pic:blipFill>
+                  <pic:spPr>
+                    <a:xfrm>
+                      <a:off x="0" y="0"/>
+                      <a:ext cx="5943600" cy="2869565"/>
+                    </a:xfrm>
+                    <a:prstGeom prst="rect">
+                      <a:avLst/>
+                    </a:prstGeom>
+                  </pic:spPr>
+                </pic:pic>
+              </a:graphicData>
+            </a:graphic>
+          </wp:inline>
+        </w:drawing>
+      </w:r>
+    </w:p>
+    <w:p>
+      <w:pPr>
+        <w:pStyle w:val="Prrafodelista"/>
+        <w:numPr>
+          <w:ilvl w:val="0"/>
+          <w:numId w:val="3"/>
+        </w:numPr>
+      </w:pPr>
+      <w:r>
+        <w:t>Se puede iniciar una partida de dos jugadores</w:t>
+      </w:r>
+    </w:p>
+    <w:p/>
+    <w:p>
+      <w:r>
+        <w:rPr>
+          <w:noProof/>
+        </w:rPr>
+        <w:lastRenderedPageBreak/>
+        <w:drawing>
+          <wp:inline distT="0" distB="0" distL="0" distR="0" wp14:anchorId="711395D0" wp14:editId="78076847">
+            <wp:extent cx="5943600" cy="2860040"/>
+            <wp:effectExtent l="0" t="0" r="0" b="0"/>
+            <wp:docPr id="1364605118" name="Imagen 1" descr="Gráfico&#10;&#10;Descripción generada automáticamente con confianza baja"/>
+            <wp:cNvGraphicFramePr>
+              <a:graphicFrameLocks xmlns:a="http://schemas.openxmlformats.org/drawingml/2006/main" noChangeAspect="1"/>
+            </wp:cNvGraphicFramePr>
+            <a:graphic xmlns:a="http://schemas.openxmlformats.org/drawingml/2006/main">
+              <a:graphicData uri="http://schemas.openxmlformats.org/drawingml/2006/picture">
+                <pic:pic xmlns:pic="http://schemas.openxmlformats.org/drawingml/2006/picture">
+                  <pic:nvPicPr>
+                    <pic:cNvPr id="1364605118" name="Imagen 1" descr="Gráfico&#10;&#10;Descripción generada automáticamente con confianza baja"/>
+                    <pic:cNvPicPr/>
+                  </pic:nvPicPr>
+                  <pic:blipFill>
+                    <a:blip r:embed="rId22"/>
+                    <a:stretch>
+                      <a:fillRect/>
+                    </a:stretch>
+                  </pic:blipFill>
+                  <pic:spPr>
+                    <a:xfrm>
+                      <a:off x="0" y="0"/>
+                      <a:ext cx="5943600" cy="2860040"/>
+                    </a:xfrm>
+                    <a:prstGeom prst="rect">
+                      <a:avLst/>
+                    </a:prstGeom>
+                  </pic:spPr>
+                </pic:pic>
+              </a:graphicData>
+            </a:graphic>
+          </wp:inline>
+        </w:drawing>
+      </w:r>
+    </w:p>
+    <w:p>
+      <w:pPr>
+        <w:pStyle w:val="Prrafodelista"/>
+        <w:numPr>
+          <w:ilvl w:val="0"/>
+          <w:numId w:val="3"/>
+        </w:numPr>
+      </w:pPr>
+      <w:r>
+        <w:t>Se puede unir a esa partida de dos jugadores</w:t>
+      </w:r>
+    </w:p>
+    <w:p>
+      <w:r>
+        <w:rPr>
+          <w:noProof/>
+        </w:rPr>
+        <w:drawing>
+          <wp:inline distT="0" distB="0" distL="0" distR="0" wp14:anchorId="39290928" wp14:editId="7CD1A29D">
+            <wp:extent cx="5943600" cy="2925445"/>
+            <wp:effectExtent l="0" t="0" r="0" b="8255"/>
+            <wp:docPr id="1300787931" name="Imagen 1" descr="Interfaz de usuario gráfica, Texto, Correo electrónico&#10;&#10;Descripción generada automáticamente"/>
+            <wp:cNvGraphicFramePr>
+              <a:graphicFrameLocks xmlns:a="http://schemas.openxmlformats.org/drawingml/2006/main" noChangeAspect="1"/>
+            </wp:cNvGraphicFramePr>
+            <a:graphic xmlns:a="http://schemas.openxmlformats.org/drawingml/2006/main">
+              <a:graphicData uri="http://schemas.openxmlformats.org/drawingml/2006/picture">
+                <pic:pic xmlns:pic="http://schemas.openxmlformats.org/drawingml/2006/picture">
+                  <pic:nvPicPr>
+                    <pic:cNvPr id="1300787931" name="Imagen 1" descr="Interfaz de usuario gráfica, Texto, Correo electrónico&#10;&#10;Descripción generada automáticamente"/>
+                    <pic:cNvPicPr/>
+                  </pic:nvPicPr>
+                  <pic:blipFill>
+                    <a:blip r:embed="rId23"/>
+                    <a:stretch>
+                      <a:fillRect/>
+                    </a:stretch>
+                  </pic:blipFill>
+                  <pic:spPr>
+                    <a:xfrm>
+                      <a:off x="0" y="0"/>
+                      <a:ext cx="5943600" cy="2925445"/>
+                    </a:xfrm>
+                    <a:prstGeom prst="rect">
+                      <a:avLst/>
+                    </a:prstGeom>
+                  </pic:spPr>
+                </pic:pic>
+              </a:graphicData>
+            </a:graphic>
+          </wp:inline>
+        </w:drawing>
+      </w:r>
+    </w:p>
+    <w:p>
+      <w:r>
+        <w:rPr>
+          <w:noProof/>
+        </w:rPr>
+        <w:lastRenderedPageBreak/>
+        <w:drawing>
+          <wp:inline distT="0" distB="0" distL="0" distR="0" wp14:anchorId="4CC847AA" wp14:editId="58363315">
+            <wp:extent cx="5943600" cy="3032125"/>
+            <wp:effectExtent l="0" t="0" r="0" b="0"/>
+            <wp:docPr id="1177518964" name="Imagen 1" descr="Gráfico&#10;&#10;Descripción generada automáticamente"/>
+            <wp:cNvGraphicFramePr>
+              <a:graphicFrameLocks xmlns:a="http://schemas.openxmlformats.org/drawingml/2006/main" noChangeAspect="1"/>
+            </wp:cNvGraphicFramePr>
+            <a:graphic xmlns:a="http://schemas.openxmlformats.org/drawingml/2006/main">
+              <a:graphicData uri="http://schemas.openxmlformats.org/drawingml/2006/picture">
+                <pic:pic xmlns:pic="http://schemas.openxmlformats.org/drawingml/2006/picture">
+                  <pic:nvPicPr>
+                    <pic:cNvPr id="1177518964" name="Imagen 1" descr="Gráfico&#10;&#10;Descripción generada automáticamente"/>
+                    <pic:cNvPicPr/>
+                  </pic:nvPicPr>
+                  <pic:blipFill>
+                    <a:blip r:embed="rId24"/>
+                    <a:stretch>
+                      <a:fillRect/>
+                    </a:stretch>
+                  </pic:blipFill>
+                  <pic:spPr>
+                    <a:xfrm>
+                      <a:off x="0" y="0"/>
+                      <a:ext cx="5943600" cy="3032125"/>
+                    </a:xfrm>
+                    <a:prstGeom prst="rect">
+                      <a:avLst/>
+                    </a:prstGeom>
+                  </pic:spPr>
+                </pic:pic>
+              </a:graphicData>
+            </a:graphic>
+          </wp:inline>
+        </w:drawing>
+      </w:r>
+    </w:p>
+    <w:p>
+      <w:pPr>
+        <w:pStyle w:val="Prrafodelista"/>
+        <w:numPr>
+          <w:ilvl w:val="0"/>
+          <w:numId w:val="3"/>
+        </w:numPr>
+      </w:pPr>
+      <w:r>
+        <w:t>Se puede tirar el dado en esa partida para seleccionar al primer jugador.</w:t>
+      </w:r>
+    </w:p>
+    <w:p>
+      <w:r>
+        <w:rPr>
+          <w:noProof/>
+        </w:rPr>
+        <w:drawing>
+          <wp:inline distT="0" distB="0" distL="0" distR="0" wp14:anchorId="26374C6D" wp14:editId="34B2AB6D">
+            <wp:extent cx="5619750" cy="2952750"/>
+            <wp:effectExtent l="0" t="0" r="0" b="0"/>
+            <wp:docPr id="1896528801" name="Imagen 1" descr="Texto, Pizarra&#10;&#10;Descripción generada automáticamente"/>
+            <wp:cNvGraphicFramePr>
+              <a:graphicFrameLocks xmlns:a="http://schemas.openxmlformats.org/drawingml/2006/main" noChangeAspect="1"/>
+            </wp:cNvGraphicFramePr>
+            <a:graphic xmlns:a="http://schemas.openxmlformats.org/drawingml/2006/main">
+              <a:graphicData uri="http://schemas.openxmlformats.org/drawingml/2006/picture">
+                <pic:pic xmlns:pic="http://schemas.openxmlformats.org/drawingml/2006/picture">
+                  <pic:nvPicPr>
+                    <pic:cNvPr id="1896528801" name="Imagen 1" descr="Texto, Pizarra&#10;&#10;Descripción generada automáticamente"/>
+                    <pic:cNvPicPr/>
+                  </pic:nvPicPr>
+                  <pic:blipFill rotWithShape="1">
+                    <a:blip r:embed="rId25"/>
+                    <a:srcRect l="1603" t="6552" r="3846" b="5128"/>
+                    <a:stretch/>
+                  </pic:blipFill>
+                  <pic:spPr bwMode="auto">
+                    <a:xfrm>
+                      <a:off x="0" y="0"/>
+                      <a:ext cx="5619750" cy="2952750"/>
+                    </a:xfrm>
+                    <a:prstGeom prst="rect">
+                      <a:avLst/>
+                    </a:prstGeom>
+                    <a:ln>
+                      <a:noFill/>
+                    </a:ln>
+                    <a:extLst>
+                      <a:ext uri="{53640926-AAD7-44D8-BBD7-CCE9431645EC}">
+                        <a14:shadowObscured xmlns:a14="http://schemas.microsoft.com/office/drawing/2010/main"/>
+                      </a:ext>
+                    </a:extLst>
+                  </pic:spPr>
+                </pic:pic>
+              </a:graphicData>
+            </a:graphic>
+          </wp:inline>
+        </w:drawing>
+      </w:r>
+    </w:p>
+    <w:p>
+      <w:r>
+        <w:rPr>
+          <w:noProof/>
+        </w:rPr>
+        <w:lastRenderedPageBreak/>
+        <w:drawing>
+          <wp:inline distT="0" distB="0" distL="0" distR="0" wp14:anchorId="1D97333E" wp14:editId="47B897E8">
+            <wp:extent cx="5943600" cy="2877820"/>
+            <wp:effectExtent l="0" t="0" r="0" b="0"/>
+            <wp:docPr id="679188623" name="Imagen 1" descr="Gráfico de rectángulos&#10;&#10;Descripción generada automáticamente"/>
+            <wp:cNvGraphicFramePr>
+              <a:graphicFrameLocks xmlns:a="http://schemas.openxmlformats.org/drawingml/2006/main" noChangeAspect="1"/>
+            </wp:cNvGraphicFramePr>
+            <a:graphic xmlns:a="http://schemas.openxmlformats.org/drawingml/2006/main">
+              <a:graphicData uri="http://schemas.openxmlformats.org/drawingml/2006/picture">
+                <pic:pic xmlns:pic="http://schemas.openxmlformats.org/drawingml/2006/picture">
+                  <pic:nvPicPr>
+                    <pic:cNvPr id="679188623" name="Imagen 1" descr="Gráfico de rectángulos&#10;&#10;Descripción generada automáticamente"/>
+                    <pic:cNvPicPr/>
+                  </pic:nvPicPr>
+                  <pic:blipFill>
+                    <a:blip r:embed="rId26"/>
+                    <a:stretch>
+                      <a:fillRect/>
+                    </a:stretch>
+                  </pic:blipFill>
+                  <pic:spPr>
+                    <a:xfrm>
+                      <a:off x="0" y="0"/>
+                      <a:ext cx="5943600" cy="2877820"/>
+                    </a:xfrm>
+                    <a:prstGeom prst="rect">
+                      <a:avLst/>
+                    </a:prstGeom>
+                  </pic:spPr>
+                </pic:pic>
+              </a:graphicData>
+            </a:graphic>
+          </wp:inline>
+        </w:drawing>
+      </w:r>
+    </w:p>
+    <w:p>
+      <w:pPr>
+        <w:pStyle w:val="Prrafodelista"/>
+        <w:numPr>
+          <w:ilvl w:val="0"/>
+          <w:numId w:val="3"/>
+        </w:numPr>
+      </w:pPr>
+      <w:r>
+        <w:t>El juego es capaz de seleccionar el primer jugador.</w:t>
+      </w:r>
+    </w:p>
+    <w:p>
+      <w:r>
+        <w:rPr>
+          <w:noProof/>
+        </w:rPr>
+        <w:drawing>
+          <wp:inline distT="0" distB="0" distL="0" distR="0" wp14:anchorId="6981F752" wp14:editId="0660B2FF">
+            <wp:extent cx="5943600" cy="3096260"/>
+            <wp:effectExtent l="0" t="0" r="0" b="8890"/>
+            <wp:docPr id="273721672" name="Imagen 1" descr="Interfaz de usuario gráfica, Texto&#10;&#10;Descripción generada automáticamente con confianza media"/>
+            <wp:cNvGraphicFramePr>
+              <a:graphicFrameLocks xmlns:a="http://schemas.openxmlformats.org/drawingml/2006/main" noChangeAspect="1"/>
+            </wp:cNvGraphicFramePr>
+            <a:graphic xmlns:a="http://schemas.openxmlformats.org/drawingml/2006/main">
+              <a:graphicData uri="http://schemas.openxmlformats.org/drawingml/2006/picture">
+                <pic:pic xmlns:pic="http://schemas.openxmlformats.org/drawingml/2006/picture">
+                  <pic:nvPicPr>
+                    <pic:cNvPr id="273721672" name="Imagen 1" descr="Interfaz de usuario gráfica, Texto&#10;&#10;Descripción generada automáticamente con confianza media"/>
+                    <pic:cNvPicPr/>
+                  </pic:nvPicPr>
+                  <pic:blipFill>
+                    <a:blip r:embed="rId27"/>
+                    <a:stretch>
+                      <a:fillRect/>
+                    </a:stretch>
+                  </pic:blipFill>
+                  <pic:spPr>
+                    <a:xfrm>
+                      <a:off x="0" y="0"/>
+                      <a:ext cx="5943600" cy="3096260"/>
+                    </a:xfrm>
+                    <a:prstGeom prst="rect">
+                      <a:avLst/>
+                    </a:prstGeom>
+                  </pic:spPr>
+                </pic:pic>
+              </a:graphicData>
+            </a:graphic>
+          </wp:inline>
+        </w:drawing>
+      </w:r>
+    </w:p>
+    <w:p>
+      <w:pPr>
+        <w:pStyle w:val="Prrafodelista"/>
+        <w:numPr>
+          <w:ilvl w:val="0"/>
+          <w:numId w:val="3"/>
+        </w:numPr>
+      </w:pPr>
+      <w:r>
+        <w:t>El juego es capaz de sacar una ficha de las casas.</w:t>
+      </w:r>
+    </w:p>
+    <w:p>
+      <w:r>
+        <w:rPr>
+          <w:noProof/>
+        </w:rPr>
+        <w:lastRenderedPageBreak/>
+        <w:drawing>
+          <wp:inline distT="0" distB="0" distL="0" distR="0" wp14:anchorId="33A4F4D0" wp14:editId="61D8B38C">
+            <wp:extent cx="5943600" cy="2855595"/>
+            <wp:effectExtent l="0" t="0" r="0" b="1905"/>
+            <wp:docPr id="1004115310" name="Imagen 1" descr="Interfaz de usuario gráfica&#10;&#10;Descripción generada automáticamente"/>
+            <wp:cNvGraphicFramePr>
+              <a:graphicFrameLocks xmlns:a="http://schemas.openxmlformats.org/drawingml/2006/main" noChangeAspect="1"/>
+            </wp:cNvGraphicFramePr>
+            <a:graphic xmlns:a="http://schemas.openxmlformats.org/drawingml/2006/main">
+              <a:graphicData uri="http://schemas.openxmlformats.org/drawingml/2006/picture">
+                <pic:pic xmlns:pic="http://schemas.openxmlformats.org/drawingml/2006/picture">
+                  <pic:nvPicPr>
+                    <pic:cNvPr id="1004115310" name="Imagen 1" descr="Interfaz de usuario gráfica&#10;&#10;Descripción generada automáticamente"/>
+                    <pic:cNvPicPr/>
+                  </pic:nvPicPr>
+                  <pic:blipFill>
+                    <a:blip r:embed="rId28"/>
+                    <a:stretch>
+                      <a:fillRect/>
+                    </a:stretch>
+                  </pic:blipFill>
+                  <pic:spPr>
+                    <a:xfrm>
+                      <a:off x="0" y="0"/>
+                      <a:ext cx="5943600" cy="2855595"/>
+                    </a:xfrm>
+                    <a:prstGeom prst="rect">
+                      <a:avLst/>
+                    </a:prstGeom>
+                  </pic:spPr>
+                </pic:pic>
+              </a:graphicData>
+            </a:graphic>
+          </wp:inline>
+        </w:drawing>
+      </w:r>
+    </w:p>
+    <w:p>
+      <w:pPr>
+        <w:pStyle w:val="Prrafodelista"/>
+        <w:numPr>
+          <w:ilvl w:val="0"/>
+          <w:numId w:val="3"/>
+        </w:numPr>
+      </w:pPr>
+      <w:r>
+        <w:t>El juego es capaz mover la ficha sacada (el juego solo puede mover la primera ficha sacada por problemas en el cliente</w:t>
+      </w:r>
+      <w:r>
+        <w:t>, el juego puede dar errores debido a problemas con el cliente</w:t>
+      </w:r>
+      <w:r>
+        <w:t>)</w:t>
+      </w:r>
+      <w:r>
+        <w:t>, en este caso la ficha se movió la cantidad de espacios indicados por el dado</w:t>
+      </w:r>
+      <w:r>
+        <w:t>.</w:t>
+      </w:r>
+    </w:p>
+    <w:p>
+      <w:r>
+        <w:drawing>
+          <wp:inline distT="0" distB="0" distL="0" distR="0" wp14:anchorId="28D848B1" wp14:editId="04EDDFE4">
+            <wp:extent cx="5943600" cy="2853690"/>
+            <wp:effectExtent l="0" t="0" r="0" b="3810"/>
+            <wp:docPr id="785363774" name="Imagen 1" descr="Gráfico de rectángulos&#10;&#10;Descripción generada automáticamente con confianza media"/>
+            <wp:cNvGraphicFramePr>
+              <a:graphicFrameLocks xmlns:a="http://schemas.openxmlformats.org/drawingml/2006/main" noChangeAspect="1"/>
+            </wp:cNvGraphicFramePr>
+            <a:graphic xmlns:a="http://schemas.openxmlformats.org/drawingml/2006/main">
+              <a:graphicData uri="http://schemas.openxmlformats.org/drawingml/2006/picture">
+                <pic:pic xmlns:pic="http://schemas.openxmlformats.org/drawingml/2006/picture">
+                  <pic:nvPicPr>
+                    <pic:cNvPr id="785363774" name="Imagen 1" descr="Gráfico de rectángulos&#10;&#10;Descripción generada automáticamente con confianza media"/>
+                    <pic:cNvPicPr/>
+                  </pic:nvPicPr>
+                  <pic:blipFill>
+                    <a:blip r:embed="rId29"/>
+                    <a:stretch>
+                      <a:fillRect/>
+                    </a:stretch>
+                  </pic:blipFill>
+                  <pic:spPr>
+                    <a:xfrm>
+                      <a:off x="0" y="0"/>
+                      <a:ext cx="5943600" cy="2853690"/>
+                    </a:xfrm>
+                    <a:prstGeom prst="rect">
+                      <a:avLst/>
+                    </a:prstGeom>
+                  </pic:spPr>
+                </pic:pic>
+              </a:graphicData>
+            </a:graphic>
+          </wp:inline>
+        </w:drawing>
+      </w:r>
+    </w:p>
+    <w:p>
+      <w:pPr>
+        <w:pStyle w:val="Prrafodelista"/>
+        <w:numPr>
+          <w:ilvl w:val="0"/>
+          <w:numId w:val="3"/>
+        </w:numPr>
+      </w:pPr>
+      <w:r>
+        <w:t>El rival puede sacar la ficha que se desee desde otra computadora.</w:t>
+      </w:r>
+    </w:p>
+    <w:p>
+      <w:r>
+        <w:lastRenderedPageBreak/>
+        <w:drawing>
+          <wp:inline distT="0" distB="0" distL="0" distR="0" wp14:anchorId="79F48798" wp14:editId="5E8E4AD3">
+            <wp:extent cx="5943600" cy="2954655"/>
+            <wp:effectExtent l="0" t="0" r="0" b="0"/>
+            <wp:docPr id="260016392" name="Imagen 1" descr="Imagen que contiene Interfaz de usuario gráfica&#10;&#10;Descripción generada automáticamente"/>
+            <wp:cNvGraphicFramePr>
+              <a:graphicFrameLocks xmlns:a="http://schemas.openxmlformats.org/drawingml/2006/main" noChangeAspect="1"/>
+            </wp:cNvGraphicFramePr>
+            <a:graphic xmlns:a="http://schemas.openxmlformats.org/drawingml/2006/main">
+              <a:graphicData uri="http://schemas.openxmlformats.org/drawingml/2006/picture">
+                <pic:pic xmlns:pic="http://schemas.openxmlformats.org/drawingml/2006/picture">
+                  <pic:nvPicPr>
+                    <pic:cNvPr id="260016392" name="Imagen 1" descr="Imagen que contiene Interfaz de usuario gráfica&#10;&#10;Descripción generada automáticamente"/>
+                    <pic:cNvPicPr/>
+                  </pic:nvPicPr>
+                  <pic:blipFill>
+                    <a:blip r:embed="rId30"/>
+                    <a:stretch>
+                      <a:fillRect/>
+                    </a:stretch>
+                  </pic:blipFill>
+                  <pic:spPr>
+                    <a:xfrm>
+                      <a:off x="0" y="0"/>
+                      <a:ext cx="5943600" cy="2954655"/>
+                    </a:xfrm>
+                    <a:prstGeom prst="rect">
+                      <a:avLst/>
+                    </a:prstGeom>
+                  </pic:spPr>
+                </pic:pic>
+              </a:graphicData>
+            </a:graphic>
+          </wp:inline>
+        </w:drawing>
+      </w:r>
+    </w:p>
+    <w:p>
+      <w:pPr>
+        <w:pStyle w:val="Prrafodelista"/>
+        <w:numPr>
+          <w:ilvl w:val="0"/>
+          <w:numId w:val="3"/>
+        </w:numPr>
+      </w:pPr>
+      <w:r>
+        <w:t>Los dos jugadores pueden mover sus fichas solo haciendo click en ellas.</w:t>
+      </w:r>
+    </w:p>
+    <w:p>
+      <w:r>
+        <w:drawing>
+          <wp:inline distT="0" distB="0" distL="0" distR="0" wp14:anchorId="140240A3" wp14:editId="05F3CFB1">
+            <wp:extent cx="5943600" cy="2947035"/>
+            <wp:effectExtent l="0" t="0" r="0" b="5715"/>
+            <wp:docPr id="1214827553" name="Imagen 1" descr="Gráfico, Gráfico de rectángulos&#10;&#10;Descripción generada automáticamente con confianza media"/>
+            <wp:cNvGraphicFramePr>
+              <a:graphicFrameLocks xmlns:a="http://schemas.openxmlformats.org/drawingml/2006/main" noChangeAspect="1"/>
+            </wp:cNvGraphicFramePr>
+            <a:graphic xmlns:a="http://schemas.openxmlformats.org/drawingml/2006/main">
+              <a:graphicData uri="http://schemas.openxmlformats.org/drawingml/2006/picture">
+                <pic:pic xmlns:pic="http://schemas.openxmlformats.org/drawingml/2006/picture">
+                  <pic:nvPicPr>
+                    <pic:cNvPr id="1214827553" name="Imagen 1" descr="Gráfico, Gráfico de rectángulos&#10;&#10;Descripción generada automáticamente con confianza media"/>
+                    <pic:cNvPicPr/>
+                  </pic:nvPicPr>
+                  <pic:blipFill>
+                    <a:blip r:embed="rId31"/>
+                    <a:stretch>
+                      <a:fillRect/>
+                    </a:stretch>
+                  </pic:blipFill>
+                  <pic:spPr>
+                    <a:xfrm>
+                      <a:off x="0" y="0"/>
+                      <a:ext cx="5943600" cy="2947035"/>
+                    </a:xfrm>
+                    <a:prstGeom prst="rect">
+                      <a:avLst/>
+                    </a:prstGeom>
+                  </pic:spPr>
+                </pic:pic>
+              </a:graphicData>
+            </a:graphic>
+          </wp:inline>
+        </w:drawing>
+      </w:r>
+    </w:p>
+    <w:p>
+      <w:pPr>
+        <w:pStyle w:val="Prrafodelista"/>
+        <w:numPr>
+          <w:ilvl w:val="0"/>
+          <w:numId w:val="3"/>
+        </w:numPr>
+      </w:pPr>
+      <w:r>
+        <w:t>Se pueden crear cuantas partidas se quieran.</w:t>
+      </w:r>
+    </w:p>
+    <w:p>
+      <w:r>
+        <w:lastRenderedPageBreak/>
+        <w:drawing>
+          <wp:inline distT="0" distB="0" distL="0" distR="0" wp14:anchorId="4CC5A9AA" wp14:editId="13535213">
+            <wp:extent cx="5943600" cy="2937510"/>
+            <wp:effectExtent l="0" t="0" r="0" b="0"/>
+            <wp:docPr id="1233494102" name="Imagen 1" descr="Interfaz de usuario gráfica, Texto&#10;&#10;Descripción generada automáticamente"/>
+            <wp:cNvGraphicFramePr>
+              <a:graphicFrameLocks xmlns:a="http://schemas.openxmlformats.org/drawingml/2006/main" noChangeAspect="1"/>
+            </wp:cNvGraphicFramePr>
+            <a:graphic xmlns:a="http://schemas.openxmlformats.org/drawingml/2006/main">
+              <a:graphicData uri="http://schemas.openxmlformats.org/drawingml/2006/picture">
+                <pic:pic xmlns:pic="http://schemas.openxmlformats.org/drawingml/2006/picture">
+                  <pic:nvPicPr>
+                    <pic:cNvPr id="1233494102" name="Imagen 1" descr="Interfaz de usuario gráfica, Texto&#10;&#10;Descripción generada automáticamente"/>
+                    <pic:cNvPicPr/>
+                  </pic:nvPicPr>
+                  <pic:blipFill>
+                    <a:blip r:embed="rId32"/>
+                    <a:stretch>
+                      <a:fillRect/>
+                    </a:stretch>
+                  </pic:blipFill>
+                  <pic:spPr>
+                    <a:xfrm>
+                      <a:off x="0" y="0"/>
+                      <a:ext cx="5943600" cy="2937510"/>
+                    </a:xfrm>
+                    <a:prstGeom prst="rect">
+                      <a:avLst/>
+                    </a:prstGeom>
+                  </pic:spPr>
+                </pic:pic>
+              </a:graphicData>
+            </a:graphic>
+          </wp:inline>
+        </w:drawing>
+      </w:r>
+    </w:p>
+    <w:p>
+      <w:pPr>
+        <w:pStyle w:val="Prrafodelista"/>
+        <w:numPr>
+          <w:ilvl w:val="0"/>
+          <w:numId w:val="3"/>
+        </w:numPr>
+      </w:pPr>
+      <w:r>
+        <w:t>Se puede ver los resultados del ranking</w:t>
+      </w:r>
+    </w:p>
+    <w:p>
+      <w:r>
+        <w:drawing>
+          <wp:inline distT="0" distB="0" distL="0" distR="0" wp14:anchorId="497DBA26" wp14:editId="0092D7C1">
+            <wp:extent cx="5943600" cy="2863215"/>
+            <wp:effectExtent l="0" t="0" r="0" b="0"/>
+            <wp:docPr id="1067552464" name="Imagen 1"/>
+            <wp:cNvGraphicFramePr>
+              <a:graphicFrameLocks xmlns:a="http://schemas.openxmlformats.org/drawingml/2006/main" noChangeAspect="1"/>
+            </wp:cNvGraphicFramePr>
+            <a:graphic xmlns:a="http://schemas.openxmlformats.org/drawingml/2006/main">
+              <a:graphicData uri="http://schemas.openxmlformats.org/drawingml/2006/picture">
+                <pic:pic xmlns:pic="http://schemas.openxmlformats.org/drawingml/2006/picture">
+                  <pic:nvPicPr>
+                    <pic:cNvPr id="1067552464" name=""/>
+                    <pic:cNvPicPr/>
+                  </pic:nvPicPr>
+                  <pic:blipFill>
+                    <a:blip r:embed="rId33"/>
+                    <a:stretch>
+                      <a:fillRect/>
+                    </a:stretch>
+                  </pic:blipFill>
+                  <pic:spPr>
+                    <a:xfrm>
+                      <a:off x="0" y="0"/>
+                      <a:ext cx="5943600" cy="2863215"/>
+                    </a:xfrm>
+                    <a:prstGeom prst="rect">
+                      <a:avLst/>
+                    </a:prstGeom>
+                  </pic:spPr>
+                </pic:pic>
+              </a:graphicData>
+            </a:graphic>
+          </wp:inline>
+        </w:drawing>
+      </w:r>
+    </w:p>
+    <w:p>
+      <w:pPr>
         <w:pStyle w:val="Ttulo1"/>
       </w:pPr>
       <w:r>
@@ -1278,7 +1991,11 @@
         <w:ind w:firstLine="720"/>
       </w:pPr>
       <w:r>
-        <w:t xml:space="preserve">Se requiere una investigación acerca de las funcionalidades detalladas del juego Parchís. Antes de iniciar el trabajo debe analizar por completo el funcionamiento del juego, ya que lo que se desea es reproducir el comportamiento del mismo. El juego debe disponer de las siguientes funcionalidades: </w:t>
+        <w:t xml:space="preserve">Se requiere una investigación acerca de las funcionalidades detalladas del juego Parchís. Antes de iniciar el trabajo debe analizar por completo el funcionamiento del juego, ya que lo que </w:t>
+      </w:r>
+      <w:r>
+        <w:lastRenderedPageBreak/>
+        <w:t xml:space="preserve">se desea es reproducir el comportamiento del mismo. El juego debe disponer de las siguientes funcionalidades: </w:t>
       </w:r>
     </w:p>
     <w:p>
@@ -1326,8 +2043,72 @@
         <w:pStyle w:val="Ttulo2"/>
       </w:pPr>
       <w:r>
+        <w:t xml:space="preserve">Área de juego predefinida </w:t>
+      </w:r>
+    </w:p>
+    <w:p>
+      <w:pPr>
+        <w:ind w:firstLine="720"/>
+      </w:pPr>
+      <w:r>
+        <w:t xml:space="preserve">El sistema debe diseñar un área de juego, con la temática clásica del juego (colores por casas) y con la dimensión y estructura estándar, con las áreas definidas, identificando las casillas, seguros, meta y pasillos. </w:t>
+      </w:r>
+    </w:p>
+    <w:p>
+      <w:pPr>
+        <w:ind w:firstLine="720"/>
+      </w:pPr>
+      <w:r>
+        <w:t xml:space="preserve">Esta área de juego se deberá prever para un máximo de cuatro jugadores, cada uno identificado por un color con las estructuras asociadas según el tablero estándar del juego. </w:t>
+      </w:r>
+    </w:p>
+    <w:p>
+      <w:pPr>
+        <w:pStyle w:val="Ttulo2"/>
+      </w:pPr>
+      <w:r>
+        <w:t xml:space="preserve">Autenticación </w:t>
+      </w:r>
+    </w:p>
+    <w:p>
+      <w:pPr>
+        <w:ind w:firstLine="720"/>
+      </w:pPr>
+      <w:r>
+        <w:t xml:space="preserve">Para ingresar a las funcionalidades del juego, el usuario deberá autenticarse escribiendo un nickname (no hay gestión de usuarios). </w:t>
+      </w:r>
+    </w:p>
+    <w:p>
+      <w:pPr>
+        <w:pStyle w:val="Ttulo2"/>
+      </w:pPr>
+      <w:r>
+        <w:t xml:space="preserve">Crear partida </w:t>
+      </w:r>
+    </w:p>
+    <w:p>
+      <w:pPr>
+        <w:ind w:firstLine="720"/>
+      </w:pPr>
+      <w:r>
+        <w:t xml:space="preserve">Debe desarrollar la funcionalidad para generar un nuevo juego, donde el usuario podrá personalizar el juego por medio de las siguientes opciones: </w:t>
+      </w:r>
+    </w:p>
+    <w:p>
+      <w:pPr>
+        <w:ind w:firstLine="720"/>
+      </w:pPr>
+      <w:r>
+        <w:t xml:space="preserve">a) Nikname del creador: </w:t>
+      </w:r>
+    </w:p>
+    <w:p>
+      <w:pPr>
+        <w:ind w:left="720" w:firstLine="720"/>
+      </w:pPr>
+      <w:r>
         <w:lastRenderedPageBreak/>
-        <w:t xml:space="preserve">Área de juego predefinida </w:t>
+        <w:t xml:space="preserve">i. Se debe indicar el nombre de jugador que crea la partida </w:t>
       </w:r>
     </w:p>
     <w:p>
@@ -1335,7 +2116,7 @@
         <w:ind w:firstLine="720"/>
       </w:pPr>
       <w:r>
-        <w:t xml:space="preserve">El sistema debe diseñar un área de juego, con la temática clásica del juego (colores por casas) y con la dimensión y estructura estándar, con las áreas definidas, identificando las casillas, seguros, meta y pasillos. </w:t>
+        <w:t xml:space="preserve">b) Seleccionar el tipo de juego: i. Vs: los usuarios juegan durante el tiempo que deseen hasta que haya un ganador. </w:t>
       </w:r>
     </w:p>
     <w:p>
@@ -1343,7 +2124,213 @@
         <w:ind w:firstLine="720"/>
       </w:pPr>
       <w:r>
-        <w:t>Esta área de juego se deberá prever para un máximo de cuatro jugadores, cada uno identificado por un color con las estructuras asociadas según el tablero estándar del juego.</w:t>
+        <w:t>c) Seleccionar cantidad de jugadores:</w:t>
+      </w:r>
+    </w:p>
+    <w:p>
+      <w:pPr>
+        <w:ind w:left="720" w:firstLine="720"/>
+      </w:pPr>
+      <w:r>
+        <w:t xml:space="preserve">i. El usuario selecciona la cantidad de jugadores de la partida, dos o cuatro. </w:t>
+      </w:r>
+    </w:p>
+    <w:p>
+      <w:pPr>
+        <w:ind w:firstLine="720"/>
+      </w:pPr>
+      <w:r>
+        <w:t>d) Una vez creado se generará un código identificador de partida. La partida estará creada por 3 minutos (esto deberá ser un parámetro de configuración que puede ser modificable), si en ese tiempo no es iniciada (debe “arrancar” el juego), la partida se cierra.</w:t>
+      </w:r>
+    </w:p>
+    <w:p>
+      <w:pPr>
+        <w:pStyle w:val="Ttulo2"/>
+      </w:pPr>
+      <w:r>
+        <w:t xml:space="preserve">Unirse a juego </w:t>
+      </w:r>
+    </w:p>
+    <w:p>
+      <w:pPr>
+        <w:ind w:firstLine="720"/>
+      </w:pPr>
+      <w:r>
+        <w:t xml:space="preserve">Los usuarios tendrán la funcionalidad unirse a una partida: se le muestra los usuarios la lista de partidas por iniciar con su información: creador, identificador, cupo y los usuarios unidos. El usuario le dará unirse y estará a la espera de completar los usuarios de la partida. </w:t>
+      </w:r>
+    </w:p>
+    <w:p>
+      <w:pPr>
+        <w:ind w:firstLine="720"/>
+      </w:pPr>
+      <w:r>
+        <w:t xml:space="preserve">Una vez que se completen los usuarios en una partida se habilitará un botón para “entrar” al juego. El sistema cargará la partida mostrando el área de juego con todos sus componentes según la cantidad de usuarios definidos para la partida. </w:t>
+      </w:r>
+    </w:p>
+    <w:p>
+      <w:pPr>
+        <w:pStyle w:val="Ttulo2"/>
+      </w:pPr>
+      <w:r>
+        <w:t xml:space="preserve">Juego: </w:t>
+      </w:r>
+    </w:p>
+    <w:p>
+      <w:pPr>
+        <w:ind w:firstLine="720"/>
+      </w:pPr>
+      <w:r>
+        <w:t xml:space="preserve">a) El área para poder jugar deberá mostrar las casas, casillas, casillas de salida, seguros, meta, pasillos de meta, y fichas para cada jugador. </w:t>
+      </w:r>
+    </w:p>
+    <w:p>
+      <w:pPr>
+        <w:ind w:firstLine="720"/>
+      </w:pPr>
+      <w:r>
+        <w:t xml:space="preserve">La dirección de juego será en sentido contrario a las manecillas del reloj. </w:t>
+      </w:r>
+    </w:p>
+    <w:p>
+      <w:pPr>
+        <w:ind w:firstLine="720"/>
+      </w:pPr>
+      <w:r>
+        <w:t xml:space="preserve">La gestión de juego será por turnos según las reglas del juego, para elegir quién inicia, cada jugador “tira un dado” y el orden será de mayor a menor número obtenido, en caso de </w:t>
+      </w:r>
+      <w:r>
+        <w:lastRenderedPageBreak/>
+        <w:t xml:space="preserve">empate, se le elige por orden alfabético del nickname. Según el orden obtenido, así se asignan los colores, iniciando con el amarillo, en sentido contrario a las manecillas del reloj (considerando si son 2 o 4). </w:t>
+      </w:r>
+    </w:p>
+    <w:p>
+      <w:pPr>
+        <w:ind w:firstLine="720"/>
+      </w:pPr>
+      <w:r>
+        <w:t xml:space="preserve">b) Se debe ver el nickname de cada jugador con color que le corresponde. </w:t>
+      </w:r>
+    </w:p>
+    <w:p>
+      <w:pPr>
+        <w:ind w:firstLine="720"/>
+      </w:pPr>
+      <w:r>
+        <w:t xml:space="preserve">c) Para el </w:t>
+      </w:r>
+      <w:r>
+        <w:t>desarrollo</w:t>
+      </w:r>
+      <w:r>
+        <w:t xml:space="preserve"> del juego se deben aplicar todas las reglas estándar del juego. </w:t>
+      </w:r>
+    </w:p>
+    <w:p>
+      <w:pPr>
+        <w:ind w:firstLine="720"/>
+      </w:pPr>
+      <w:r>
+        <w:t xml:space="preserve">d) Se utilizará un dado “cargado”, es decir que los números 4, 5 y 6 tendrán el doble de probabilidades de salir (1,2,3,4,4,5,5,6,6) </w:t>
+      </w:r>
+    </w:p>
+    <w:p>
+      <w:pPr>
+        <w:ind w:firstLine="720"/>
+      </w:pPr>
+      <w:r>
+        <w:t xml:space="preserve">e) Se utilizarán 3 fichas en lugar de 4 por cada jugador. </w:t>
+      </w:r>
+    </w:p>
+    <w:p>
+      <w:pPr>
+        <w:ind w:firstLine="720"/>
+      </w:pPr>
+      <w:r>
+        <w:t xml:space="preserve">f) Indicar gane: el sistema debe validar el momento en que algún jugador gane. </w:t>
+      </w:r>
+    </w:p>
+    <w:p>
+      <w:pPr>
+        <w:ind w:firstLine="720"/>
+      </w:pPr>
+      <w:r>
+        <w:t xml:space="preserve">g) El equipo decidirá la estrategia para simular el juego (controles o acciones). </w:t>
+      </w:r>
+    </w:p>
+    <w:p>
+      <w:pPr>
+        <w:ind w:firstLine="720"/>
+      </w:pPr>
+      <w:r>
+        <w:t xml:space="preserve">h) Se deberán visualizar los efectos en el tablero, a los jugadores, una vez que se complete cada turno. </w:t>
+      </w:r>
+    </w:p>
+    <w:p>
+      <w:pPr>
+        <w:pStyle w:val="Ttulo2"/>
+      </w:pPr>
+      <w:r>
+        <w:t xml:space="preserve">Estadísticas por juego: </w:t>
+      </w:r>
+    </w:p>
+    <w:p>
+      <w:pPr>
+        <w:ind w:firstLine="720"/>
+      </w:pPr>
+      <w:r>
+        <w:t xml:space="preserve">Por cada juego se debe indicar lo siguiente (al finalizar): </w:t>
+      </w:r>
+    </w:p>
+    <w:p>
+      <w:pPr>
+        <w:ind w:left="720" w:firstLine="720"/>
+      </w:pPr>
+      <w:r>
+        <w:t xml:space="preserve">a) Nickname de jugadores, indicar el ganador </w:t>
+      </w:r>
+    </w:p>
+    <w:p>
+      <w:pPr>
+        <w:ind w:left="720" w:firstLine="720"/>
+      </w:pPr>
+      <w:r>
+        <w:t xml:space="preserve">b) Creador </w:t>
+      </w:r>
+    </w:p>
+    <w:p>
+      <w:pPr>
+        <w:ind w:left="720" w:firstLine="720"/>
+      </w:pPr>
+      <w:r>
+        <w:t>c) Identificador de partida</w:t>
+      </w:r>
+    </w:p>
+    <w:p>
+      <w:pPr>
+        <w:pStyle w:val="Ttulo2"/>
+      </w:pPr>
+      <w:r>
+        <w:t xml:space="preserve">Ranking: </w:t>
+      </w:r>
+    </w:p>
+    <w:p>
+      <w:pPr>
+        <w:ind w:firstLine="720"/>
+      </w:pPr>
+      <w:r>
+        <w:t xml:space="preserve">Se debe mostrar información de los ganadores de cada partida. Por cada partida se debe mostrar la siguiente información: </w:t>
+      </w:r>
+    </w:p>
+    <w:p>
+      <w:pPr>
+        <w:ind w:left="720" w:firstLine="720"/>
+      </w:pPr>
+      <w:r>
+        <w:lastRenderedPageBreak/>
+        <w:t>a) Nombre de</w:t>
+      </w:r>
+      <w:r>
+        <w:t>l ganador</w:t>
       </w:r>
       <w:r>
         <w:t xml:space="preserve"> </w:t>
@@ -1351,82 +2338,10 @@
     </w:p>
     <w:p>
       <w:pPr>
-        <w:pStyle w:val="Ttulo2"/>
-      </w:pPr>
-      <w:r>
-        <w:t xml:space="preserve">Autenticación </w:t>
-      </w:r>
-    </w:p>
-    <w:p>
-      <w:pPr>
-        <w:ind w:firstLine="720"/>
-      </w:pPr>
-      <w:r>
-        <w:t xml:space="preserve">Para ingresar a las funcionalidades del juego, el usuario deberá autenticarse escribiendo un </w:t>
-      </w:r>
-      <w:proofErr w:type="spellStart"/>
-      <w:r>
-        <w:t>nickname</w:t>
-      </w:r>
-      <w:proofErr w:type="spellEnd"/>
-      <w:r>
-        <w:t xml:space="preserve"> (no hay gestión de usuarios). </w:t>
-      </w:r>
-    </w:p>
-    <w:p>
-      <w:pPr>
-        <w:pStyle w:val="Ttulo2"/>
-      </w:pPr>
-      <w:r>
-        <w:t xml:space="preserve">Crear partida </w:t>
-      </w:r>
-    </w:p>
-    <w:p>
-      <w:pPr>
-        <w:ind w:firstLine="720"/>
-      </w:pPr>
-      <w:r>
-        <w:t xml:space="preserve">Debe desarrollar la funcionalidad para generar un nuevo juego, donde el usuario podrá personalizar el juego por medio de las siguientes opciones: </w:t>
-      </w:r>
-    </w:p>
-    <w:p>
-      <w:pPr>
-        <w:ind w:firstLine="720"/>
-      </w:pPr>
-      <w:r>
-        <w:t xml:space="preserve">a) </w:t>
-      </w:r>
-      <w:proofErr w:type="spellStart"/>
-      <w:r>
-        <w:t>Nikname</w:t>
-      </w:r>
-      <w:proofErr w:type="spellEnd"/>
-      <w:r>
-        <w:t xml:space="preserve"> del creador: </w:t>
-      </w:r>
-    </w:p>
-    <w:p>
-      <w:pPr>
         <w:ind w:left="720" w:firstLine="720"/>
       </w:pPr>
       <w:r>
-        <w:t xml:space="preserve">i. Se debe indicar el nombre de jugador que crea la partida </w:t>
-      </w:r>
-    </w:p>
-    <w:p>
-      <w:pPr>
-        <w:ind w:firstLine="720"/>
-      </w:pPr>
-      <w:r>
-        <w:t xml:space="preserve">b) Seleccionar el tipo de juego: i. Vs: los usuarios juegan durante el tiempo que deseen hasta que haya un ganador. </w:t>
-      </w:r>
-    </w:p>
-    <w:p>
-      <w:pPr>
-        <w:ind w:firstLine="720"/>
-      </w:pPr>
-      <w:r>
-        <w:t>c) Seleccionar cantidad de jugadores:</w:t>
+        <w:t xml:space="preserve">b) Creador </w:t>
       </w:r>
     </w:p>
     <w:p>
@@ -1434,283 +2349,38 @@
         <w:ind w:left="720" w:firstLine="720"/>
       </w:pPr>
       <w:r>
-        <w:t xml:space="preserve">i. El usuario selecciona la cantidad de jugadores de la partida, dos o cuatro. </w:t>
-      </w:r>
-    </w:p>
-    <w:p>
-      <w:pPr>
-        <w:ind w:firstLine="720"/>
-      </w:pPr>
-      <w:r>
-        <w:t>d) Una vez creado se generará un código identificador de partida. La partida estará creada por 3 minutos (esto deberá ser un parámetro de configuración que puede ser modificable), si en ese tiempo no es iniciada (debe “arrancar” el juego), la partida se cierra.</w:t>
-      </w:r>
-    </w:p>
-    <w:p>
-      <w:pPr>
-        <w:pStyle w:val="Ttulo2"/>
-      </w:pPr>
-      <w:r>
-        <w:lastRenderedPageBreak/>
-        <w:t xml:space="preserve">Unirse a juego </w:t>
-      </w:r>
-    </w:p>
-    <w:p>
-      <w:pPr>
-        <w:ind w:firstLine="720"/>
-      </w:pPr>
-      <w:r>
-        <w:t xml:space="preserve">Los usuarios tendrán la funcionalidad unirse a una partida: se le muestra los usuarios la lista de partidas por iniciar con su información: creador, identificador, cupo y los usuarios unidos. El usuario le dará unirse y estará a la espera de completar los usuarios de la partida. </w:t>
-      </w:r>
-    </w:p>
-    <w:p>
-      <w:pPr>
-        <w:ind w:firstLine="720"/>
-      </w:pPr>
-      <w:r>
-        <w:t xml:space="preserve">Una vez que se completen los usuarios en una partida se habilitará un botón para “entrar” al juego. El sistema cargará la partida mostrando el área de juego con todos sus componentes según la cantidad de usuarios definidos para la partida. </w:t>
-      </w:r>
-    </w:p>
-    <w:p>
-      <w:pPr>
-        <w:pStyle w:val="Ttulo2"/>
-      </w:pPr>
-      <w:r>
-        <w:t xml:space="preserve">Juego: </w:t>
-      </w:r>
-    </w:p>
-    <w:p>
-      <w:pPr>
-        <w:ind w:firstLine="720"/>
-      </w:pPr>
-      <w:r>
-        <w:t xml:space="preserve">a) El área para poder jugar deberá mostrar las casas, casillas, casillas de salida, seguros, meta, pasillos de meta, y fichas para cada jugador. </w:t>
-      </w:r>
-    </w:p>
-    <w:p>
-      <w:pPr>
-        <w:ind w:firstLine="720"/>
-      </w:pPr>
-      <w:r>
-        <w:t xml:space="preserve">La dirección de juego será en sentido contrario a las manecillas del reloj. </w:t>
-      </w:r>
-    </w:p>
-    <w:p>
-      <w:pPr>
-        <w:ind w:firstLine="720"/>
-      </w:pPr>
-      <w:r>
-        <w:t xml:space="preserve">La gestión de juego será por turnos según las reglas del juego, para elegir quién inicia, cada jugador “tira un dado” y el orden será de mayor a menor número obtenido, en caso de empate, se le elige por orden alfabético del </w:t>
-      </w:r>
-      <w:proofErr w:type="spellStart"/>
-      <w:r>
-        <w:t>nickname</w:t>
-      </w:r>
-      <w:proofErr w:type="spellEnd"/>
-      <w:r>
-        <w:t xml:space="preserve">. Según el orden obtenido, así se asignan los colores, iniciando con el amarillo, en sentido contrario a las manecillas del reloj (considerando si son 2 o 4). </w:t>
-      </w:r>
-    </w:p>
-    <w:p>
-      <w:pPr>
-        <w:ind w:firstLine="720"/>
-      </w:pPr>
-      <w:r>
-        <w:t xml:space="preserve">b) Se debe ver el </w:t>
-      </w:r>
-      <w:proofErr w:type="spellStart"/>
-      <w:r>
-        <w:t>nickname</w:t>
-      </w:r>
-      <w:proofErr w:type="spellEnd"/>
-      <w:r>
-        <w:t xml:space="preserve"> de cada jugador con color que le corresponde. </w:t>
-      </w:r>
-    </w:p>
-    <w:p>
-      <w:pPr>
-        <w:ind w:firstLine="720"/>
-      </w:pPr>
-      <w:r>
-        <w:t xml:space="preserve">c) Para el </w:t>
-      </w:r>
-      <w:r>
-        <w:t>desarrollo</w:t>
-      </w:r>
-      <w:r>
-        <w:t xml:space="preserve"> del juego se deben aplicar todas las reglas estándar del juego. </w:t>
-      </w:r>
-    </w:p>
-    <w:p>
-      <w:pPr>
-        <w:ind w:firstLine="720"/>
-      </w:pPr>
-      <w:r>
-        <w:t xml:space="preserve">d) Se utilizará un dado “cargado”, es decir que </w:t>
-      </w:r>
-      <w:r>
-        <w:t>los números</w:t>
-      </w:r>
-      <w:r>
-        <w:t xml:space="preserve"> 4, 5 y 6 tendrán el doble de probabilidades de salir (1,2,3,4,4,5,5,6,6) </w:t>
-      </w:r>
-    </w:p>
-    <w:p>
-      <w:pPr>
-        <w:ind w:firstLine="720"/>
-      </w:pPr>
-      <w:r>
-        <w:t xml:space="preserve">e) Se utilizarán 3 fichas en lugar de 4 por cada jugador. </w:t>
-      </w:r>
-    </w:p>
-    <w:p>
-      <w:pPr>
-        <w:ind w:firstLine="720"/>
-      </w:pPr>
-      <w:r>
-        <w:lastRenderedPageBreak/>
-        <w:t xml:space="preserve">f) Indicar gane: el sistema debe validar el momento en que algún jugador gane. </w:t>
-      </w:r>
-    </w:p>
-    <w:p>
-      <w:pPr>
-        <w:ind w:firstLine="720"/>
-      </w:pPr>
-      <w:r>
-        <w:t xml:space="preserve">g) El equipo decidirá la estrategia para simular el juego (controles o acciones). </w:t>
-      </w:r>
-    </w:p>
-    <w:p>
-      <w:pPr>
-        <w:ind w:firstLine="720"/>
-      </w:pPr>
-      <w:r>
-        <w:t xml:space="preserve">h) Se deberán visualizar los efectos en el tablero, a los jugadores, una vez que se complete cada turno. </w:t>
-      </w:r>
-    </w:p>
-    <w:p>
-      <w:pPr>
-        <w:pStyle w:val="Ttulo2"/>
-      </w:pPr>
-      <w:r>
-        <w:t xml:space="preserve">Estadísticas por juego: </w:t>
-      </w:r>
-    </w:p>
-    <w:p>
-      <w:pPr>
-        <w:ind w:firstLine="720"/>
-      </w:pPr>
-      <w:r>
-        <w:t xml:space="preserve">Por cada juego se debe indicar lo siguiente (al finalizar): </w:t>
-      </w:r>
-    </w:p>
-    <w:p>
-      <w:pPr>
-        <w:ind w:left="720" w:firstLine="720"/>
-      </w:pPr>
-      <w:r>
-        <w:t xml:space="preserve">a) </w:t>
-      </w:r>
-      <w:proofErr w:type="spellStart"/>
-      <w:r>
-        <w:t>Nickname</w:t>
-      </w:r>
-      <w:proofErr w:type="spellEnd"/>
-      <w:r>
-        <w:t xml:space="preserve"> de jugadores, indicar el ganador </w:t>
-      </w:r>
-    </w:p>
-    <w:p>
-      <w:pPr>
-        <w:ind w:left="720" w:firstLine="720"/>
-      </w:pPr>
-      <w:r>
-        <w:t xml:space="preserve">b) Creador </w:t>
-      </w:r>
-    </w:p>
-    <w:p>
-      <w:pPr>
-        <w:ind w:left="720" w:firstLine="720"/>
-      </w:pPr>
-      <w:r>
         <w:t>c) Identificador de partida</w:t>
       </w:r>
     </w:p>
     <w:p>
       <w:pPr>
-        <w:pStyle w:val="Ttulo2"/>
-      </w:pPr>
-      <w:r>
-        <w:t xml:space="preserve">Ranking: </w:t>
-      </w:r>
-    </w:p>
-    <w:p>
-      <w:pPr>
-        <w:ind w:firstLine="720"/>
-      </w:pPr>
-      <w:r>
-        <w:t xml:space="preserve">Se debe mostrar información de los ganadores de cada partida. Por cada partida se debe mostrar la siguiente información: </w:t>
-      </w:r>
-    </w:p>
-    <w:p>
-      <w:pPr>
-        <w:ind w:left="720" w:firstLine="720"/>
-      </w:pPr>
-      <w:r>
-        <w:t>a) Nombre de</w:t>
-      </w:r>
-      <w:r>
-        <w:t>l ganador</w:t>
-      </w:r>
-      <w:r>
+        <w:pStyle w:val="Ttulo1"/>
+      </w:pPr>
+      <w:r>
+        <w:t>Diseño del programa</w:t>
+      </w:r>
+    </w:p>
+    <w:p>
+      <w:pPr>
+        <w:rPr>
+          <w:noProof/>
+        </w:rPr>
+      </w:pPr>
+      <w:r>
+        <w:t>Diagrama de paquetes de planeamiento del proyecto:</w:t>
+      </w:r>
+      <w:r>
+        <w:rPr>
+          <w:noProof/>
+        </w:rPr>
         <w:t xml:space="preserve"> </w:t>
       </w:r>
-    </w:p>
-    <w:p>
-      <w:pPr>
-        <w:ind w:left="720" w:firstLine="720"/>
-      </w:pPr>
-      <w:r>
-        <w:t xml:space="preserve">b) Creador </w:t>
-      </w:r>
-    </w:p>
-    <w:p>
-      <w:pPr>
-        <w:ind w:left="720" w:firstLine="720"/>
-      </w:pPr>
-      <w:r>
-        <w:t>c) Identificador de partida</w:t>
-      </w:r>
-    </w:p>
-    <w:p>
-      <w:pPr>
-        <w:pStyle w:val="Ttulo1"/>
-      </w:pPr>
-      <w:r>
-        <w:lastRenderedPageBreak/>
-        <w:t>Diseño del programa</w:t>
-      </w:r>
-    </w:p>
-    <w:p>
-      <w:pPr>
+      <w:r>
         <w:rPr>
           <w:noProof/>
         </w:rPr>
-      </w:pPr>
-      <w:r>
-        <w:t>Diagrama de paquetes de planeamiento del proyecto:</w:t>
-      </w:r>
-      <w:r>
-        <w:rPr>
-          <w:noProof/>
-        </w:rPr>
-        <w:t xml:space="preserve"> </w:t>
-      </w:r>
-      <w:r>
-        <w:rPr>
-          <w:noProof/>
-        </w:rPr>
         <w:drawing>
-          <wp:inline distT="0" distB="0" distL="0" distR="0" wp14:anchorId="2E98A9F4" wp14:editId="31BCB4F5">
+          <wp:inline distT="0" distB="0" distL="0" distR="0" wp14:anchorId="463AF55A" wp14:editId="2B80F054">
             <wp:extent cx="5935980" cy="1531620"/>
             <wp:effectExtent l="0" t="0" r="7620" b="0"/>
             <wp:docPr id="14" name="Imagen 14" descr="C:\Users\Usuario\Downloads\ZLDBai8W5Dpd51Hxx-2KbbFZoh9Ixf_m9g84h0Tij3oIf_1YGp8aauz93IleRg2RzrWw3-H3gRChY0iKoFWsO66PHBO34gVNqt5sprWSVKM3LaDeS8xn78uQoV8XlWOv1hUXY32Dy3oG6QjNu9JMCC8tIfmwQ3jflSOGNadekkriRzWPRcrTiefkJfT7_b_2LG1FzetqCHCZvf_AK5DJn.png"/>
@@ -1727,7 +2397,7 @@
                     </pic:cNvPicPr>
                   </pic:nvPicPr>
                   <pic:blipFill>
-                    <a:blip r:embed="rId18" cstate="print">
+                    <a:blip r:embed="rId34" cstate="print">
                       <a:extLst>
                         <a:ext uri="{28A0092B-C50C-407E-A947-70E740481C1C}">
                           <a14:useLocalDpi xmlns:a14="http://schemas.microsoft.com/office/drawing/2010/main" val="0"/>
@@ -1795,7 +2465,7 @@
           <w:noProof/>
         </w:rPr>
         <w:drawing>
-          <wp:inline distT="0" distB="0" distL="0" distR="0" wp14:anchorId="66BFDC9F" wp14:editId="697FABF5">
+          <wp:inline distT="0" distB="0" distL="0" distR="0" wp14:anchorId="546DDFC0" wp14:editId="162D9AF3">
             <wp:extent cx="5943600" cy="3843655"/>
             <wp:effectExtent l="0" t="0" r="0" b="4445"/>
             <wp:docPr id="15" name="Imagen 15"/>
@@ -1812,7 +2482,7 @@
                     </pic:cNvPicPr>
                   </pic:nvPicPr>
                   <pic:blipFill>
-                    <a:blip r:embed="rId19" cstate="print">
+                    <a:blip r:embed="rId35" cstate="print">
                       <a:extLst>
                         <a:ext uri="{28A0092B-C50C-407E-A947-70E740481C1C}">
                           <a14:useLocalDpi xmlns:a14="http://schemas.microsoft.com/office/drawing/2010/main" val="0"/>
@@ -1846,6 +2516,7 @@
     </w:p>
     <w:p>
       <w:r>
+        <w:lastRenderedPageBreak/>
         <w:t>Diagrama de implementación:</w:t>
       </w:r>
     </w:p>
@@ -1854,9 +2525,8 @@
         <w:rPr>
           <w:noProof/>
         </w:rPr>
-        <w:lastRenderedPageBreak/>
         <w:drawing>
-          <wp:inline distT="0" distB="0" distL="0" distR="0">
+          <wp:inline distT="0" distB="0" distL="0" distR="0" wp14:anchorId="6E9E19B7" wp14:editId="424D7F96">
             <wp:extent cx="5935345" cy="3411855"/>
             <wp:effectExtent l="0" t="0" r="8255" b="0"/>
             <wp:docPr id="16" name="Imagen 16" descr="C:\Users\Usuario\Downloads\Proyecto 4 - Lenguajes de Programación - Diagrama de implementacion.png"/>
@@ -1873,7 +2543,7 @@
                     </pic:cNvPicPr>
                   </pic:nvPicPr>
                   <pic:blipFill>
-                    <a:blip r:embed="rId20" cstate="print">
+                    <a:blip r:embed="rId36" cstate="print">
                       <a:extLst>
                         <a:ext uri="{28A0092B-C50C-407E-A947-70E740481C1C}">
                           <a14:useLocalDpi xmlns:a14="http://schemas.microsoft.com/office/drawing/2010/main" val="0"/>
@@ -1919,7 +2589,7 @@
           <w:noProof/>
         </w:rPr>
         <w:drawing>
-          <wp:inline distT="0" distB="0" distL="0" distR="0">
+          <wp:inline distT="0" distB="0" distL="0" distR="0" wp14:anchorId="32246BF1" wp14:editId="3A4DDD35">
             <wp:extent cx="5935345" cy="3513455"/>
             <wp:effectExtent l="0" t="0" r="8255" b="0"/>
             <wp:docPr id="17" name="Imagen 17" descr="C:\Users\Usuario\Downloads\TLD1JiGm3Bpt5LPFSDWFv80MWK3i2Q7zW4dJ4f4cgpJT0w_7TjDkGyjjufcndOno71B6DFQkGfr2XFeqTjY4M0CEaF5ZTI6DrVQ2Fa5z7gCFmWigoMSo2CVWZmy_dOdPEU5Iy8I3TGv5a74fUB7wQw85bUGx7vg9phWKl9g1RhYM5PKzyPjlG-nHs-2tlYrPjlX0_srz9uwCg_b5uV0m.png"/>
@@ -1936,7 +2606,7 @@
                     </pic:cNvPicPr>
                   </pic:nvPicPr>
                   <pic:blipFill>
-                    <a:blip r:embed="rId21">
+                    <a:blip r:embed="rId37">
                       <a:extLst>
                         <a:ext uri="{28A0092B-C50C-407E-A947-70E740481C1C}">
                           <a14:useLocalDpi xmlns:a14="http://schemas.microsoft.com/office/drawing/2010/main" val="0"/>
@@ -1990,14 +2660,12 @@
       <w:pPr>
         <w:ind w:firstLine="720"/>
       </w:pPr>
-      <w:proofErr w:type="spellStart"/>
       <w:r>
         <w:rPr>
           <w:u w:val="single"/>
         </w:rPr>
         <w:t>React</w:t>
       </w:r>
-      <w:proofErr w:type="spellEnd"/>
       <w:r>
         <w:t xml:space="preserve">: Se utilizo para emplear </w:t>
       </w:r>
@@ -2005,26 +2673,24 @@
         <w:rPr>
           <w:u w:val="single"/>
         </w:rPr>
-        <w:t>algu</w:t>
-      </w:r>
-      <w:bookmarkStart w:id="0" w:name="_GoBack"/>
-      <w:bookmarkEnd w:id="0"/>
+        <w:t>algunos</w:t>
+      </w:r>
+      <w:r>
+        <w:t xml:space="preserve"> módulos propios de react y manejar un correcto funcionamiento del sistema.</w:t>
+      </w:r>
+    </w:p>
+    <w:p>
+      <w:pPr>
+        <w:ind w:firstLine="720"/>
+      </w:pPr>
       <w:r>
         <w:rPr>
           <w:u w:val="single"/>
         </w:rPr>
-        <w:t>nos</w:t>
-      </w:r>
-      <w:r>
-        <w:t xml:space="preserve"> módulos propios de </w:t>
-      </w:r>
-      <w:proofErr w:type="spellStart"/>
-      <w:r>
-        <w:t>react</w:t>
-      </w:r>
-      <w:proofErr w:type="spellEnd"/>
-      <w:r>
-        <w:t xml:space="preserve"> y manejar un correcto funcionamiento del sistema.</w:t>
+        <w:t>Socket.io</w:t>
+      </w:r>
+      <w:r>
+        <w:t>: Se utilizo para la comunicación a tiempo real entre el servidor y los clientes.</w:t>
       </w:r>
     </w:p>
     <w:p>
@@ -2035,10 +2701,10 @@
         <w:rPr>
           <w:u w:val="single"/>
         </w:rPr>
-        <w:t>Socket.io</w:t>
-      </w:r>
-      <w:r>
-        <w:t>: Se utilizo para la comunicación a tiempo real entre el servidor y los clientes.</w:t>
+        <w:t>Axios</w:t>
+      </w:r>
+      <w:r>
+        <w:t>: Principal herramienta utilizada para realizar peticiones por medio del HTTP al servidor.</w:t>
       </w:r>
     </w:p>
     <w:p>
@@ -2049,10 +2715,10 @@
         <w:rPr>
           <w:u w:val="single"/>
         </w:rPr>
-        <w:t>Axios</w:t>
-      </w:r>
-      <w:r>
-        <w:t>: Principal herramienta utilizada para realizar peticiones por medio del HTTP al servidor.</w:t>
+        <w:t>MySQL2</w:t>
+      </w:r>
+      <w:r>
+        <w:t>: Importación para crear un cliente de MySQL en Node.js para emplear la base de datos para los registros de partidas y el ranking.</w:t>
       </w:r>
     </w:p>
     <w:p>
@@ -2060,13 +2726,7 @@
         <w:ind w:firstLine="720"/>
       </w:pPr>
       <w:r>
-        <w:rPr>
-          <w:u w:val="single"/>
-        </w:rPr>
-        <w:t>MySQL2</w:t>
-      </w:r>
-      <w:r>
-        <w:t>: Importación para crear un cliente de MySQL en Node.js para emplear la base de datos para los registros de partidas y el ranking.</w:t>
+        <w:t>nanoid: Se utiliza para generar los identificadores de las partidas.</w:t>
       </w:r>
     </w:p>
     <w:p>
@@ -2782,7 +3442,14 @@
               <w:rPr>
                 <w:lang w:val="es-ES"/>
               </w:rPr>
-              <w:t>En el caso de estadísticas, no se pueden mostrar ya que un juego no se puede completar, pero existe un espacio para mostrar las estadísticas si es que se hubiera completado el juego.</w:t>
+              <w:t xml:space="preserve">En el caso de estadísticas, no se pueden mostrar ya que un juego no se puede completar, pero existe un espacio para </w:t>
+            </w:r>
+            <w:r>
+              <w:rPr>
+                <w:lang w:val="es-ES"/>
+              </w:rPr>
+              <w:lastRenderedPageBreak/>
+              <w:t>mostrar las estadísticas si es que se hubiera completado el juego.</w:t>
             </w:r>
           </w:p>
         </w:tc>
@@ -2807,6 +3474,7 @@
               <w:rPr>
                 <w:lang w:val="es-ES"/>
               </w:rPr>
+              <w:lastRenderedPageBreak/>
               <w:t xml:space="preserve">Extra: </w:t>
             </w:r>
             <w:r>
@@ -2879,35 +3547,13 @@
       </w:r>
     </w:p>
     <w:p>
-      <w:hyperlink r:id="rId22" w:history="1">
+      <w:hyperlink r:id="rId38" w:history="1">
         <w:r>
           <w:rPr>
             <w:rStyle w:val="Hipervnculo"/>
           </w:rPr>
-          <w:t>https://github.com/AndrewLopezHerrera/Proyecto-4---Lenguajes-de-</w:t>
+          <w:t>https://github.com/AndrewLopezHerrera/Proyecto-4---Lenguajes-de-Programaci-n.git</w:t>
         </w:r>
-        <w:proofErr w:type="spellStart"/>
-        <w:r>
-          <w:rPr>
-            <w:rStyle w:val="Hipervnculo"/>
-          </w:rPr>
-          <w:t>Programaci</w:t>
-        </w:r>
-        <w:proofErr w:type="spellEnd"/>
-        <w:r>
-          <w:rPr>
-            <w:rStyle w:val="Hipervnculo"/>
-          </w:rPr>
-          <w:t>-</w:t>
-        </w:r>
-        <w:proofErr w:type="spellStart"/>
-        <w:r>
-          <w:rPr>
-            <w:rStyle w:val="Hipervnculo"/>
-          </w:rPr>
-          <w:t>n.git</w:t>
-        </w:r>
-        <w:proofErr w:type="spellEnd"/>
       </w:hyperlink>
       <w:r>
         <w:t xml:space="preserve"> </w:t>
@@ -2924,8 +3570,97 @@
 </file>
 
 <file path=word/numbering.xml><?xml version="1.0" encoding="utf-8"?>
-<w:numbering xmlns:wpc="http://schemas.microsoft.com/office/word/2010/wordprocessingCanvas" xmlns:cx="http://schemas.microsoft.com/office/drawing/2014/chartex" xmlns:cx1="http://schemas.microsoft.com/office/drawing/2015/9/8/chartex" xmlns:cx2="http://schemas.microsoft.com/office/drawing/2015/10/21/chartex" xmlns:cx3="http://schemas.microsoft.com/office/drawing/2016/5/9/chartex" xmlns:cx4="http://schemas.microsoft.com/office/drawing/2016/5/10/chartex" xmlns:cx5="http://schemas.microsoft.com/office/drawing/2016/5/11/chartex" xmlns:cx6="http://schemas.microsoft.com/office/drawing/2016/5/12/chartex" xmlns:cx7="http://schemas.microsoft.com/office/drawing/2016/5/13/chartex" xmlns:cx8="http://schemas.microsoft.com/office/drawing/2016/5/14/chartex" xmlns:mc="http://schemas.openxmlformats.org/markup-compatibility/2006" xmlns:aink="http://schemas.microsoft.com/office/drawing/2016/ink" xmlns:am3d="http://schemas.microsoft.com/office/drawing/2017/model3d" xmlns:o="urn:schemas-microsoft-com:office:office" xmlns:r="http://schemas.openxmlformats.org/officeDocument/2006/relationships" xmlns:m="http://schemas.openxmlformats.org/officeDocument/2006/math" xmlns:v="urn:schemas-microsoft-com:vml" xmlns:wp14="http://schemas.microsoft.com/office/word/2010/wordprocessingDrawing" xmlns:wp="http://schemas.openxmlformats.org/drawingml/2006/wordprocessingDrawing" xmlns:w10="urn:schemas-microsoft-com:office:word" xmlns:w="http://schemas.openxmlformats.org/wordprocessingml/2006/main" xmlns:w14="http://schemas.microsoft.com/office/word/2010/wordml" xmlns:w15="http://schemas.microsoft.com/office/word/2012/wordml" xmlns:w16cid="http://schemas.microsoft.com/office/word/2016/wordml/cid" xmlns:w16se="http://schemas.microsoft.com/office/word/2015/wordml/symex" xmlns:wpg="http://schemas.microsoft.com/office/word/2010/wordprocessingGroup" xmlns:wpi="http://schemas.microsoft.com/office/word/2010/wordprocessingInk" xmlns:wne="http://schemas.microsoft.com/office/word/2006/wordml" xmlns:wps="http://schemas.microsoft.com/office/word/2010/wordprocessingShape" mc:Ignorable="w14 w15 w16se w16cid wp14">
+<w:numbering xmlns:wpc="http://schemas.microsoft.com/office/word/2010/wordprocessingCanvas" xmlns:cx="http://schemas.microsoft.com/office/drawing/2014/chartex" xmlns:cx1="http://schemas.microsoft.com/office/drawing/2015/9/8/chartex" xmlns:cx2="http://schemas.microsoft.com/office/drawing/2015/10/21/chartex" xmlns:cx3="http://schemas.microsoft.com/office/drawing/2016/5/9/chartex" xmlns:cx4="http://schemas.microsoft.com/office/drawing/2016/5/10/chartex" xmlns:cx5="http://schemas.microsoft.com/office/drawing/2016/5/11/chartex" xmlns:cx6="http://schemas.microsoft.com/office/drawing/2016/5/12/chartex" xmlns:cx7="http://schemas.microsoft.com/office/drawing/2016/5/13/chartex" xmlns:cx8="http://schemas.microsoft.com/office/drawing/2016/5/14/chartex" xmlns:mc="http://schemas.openxmlformats.org/markup-compatibility/2006" xmlns:aink="http://schemas.microsoft.com/office/drawing/2016/ink" xmlns:am3d="http://schemas.microsoft.com/office/drawing/2017/model3d" xmlns:o="urn:schemas-microsoft-com:office:office" xmlns:oel="http://schemas.microsoft.com/office/2019/extlst" xmlns:r="http://schemas.openxmlformats.org/officeDocument/2006/relationships" xmlns:m="http://schemas.openxmlformats.org/officeDocument/2006/math" xmlns:v="urn:schemas-microsoft-com:vml" xmlns:wp14="http://schemas.microsoft.com/office/word/2010/wordprocessingDrawing" xmlns:wp="http://schemas.openxmlformats.org/drawingml/2006/wordprocessingDrawing" xmlns:w10="urn:schemas-microsoft-com:office:word" xmlns:w="http://schemas.openxmlformats.org/wordprocessingml/2006/main" xmlns:w14="http://schemas.microsoft.com/office/word/2010/wordml" xmlns:w15="http://schemas.microsoft.com/office/word/2012/wordml" xmlns:w16cex="http://schemas.microsoft.com/office/word/2018/wordml/cex" xmlns:w16cid="http://schemas.microsoft.com/office/word/2016/wordml/cid" xmlns:w16="http://schemas.microsoft.com/office/word/2018/wordml" xmlns:w16du="http://schemas.microsoft.com/office/word/2023/wordml/word16du" xmlns:w16sdtdh="http://schemas.microsoft.com/office/word/2020/wordml/sdtdatahash" xmlns:w16se="http://schemas.microsoft.com/office/word/2015/wordml/symex" xmlns:wpg="http://schemas.microsoft.com/office/word/2010/wordprocessingGroup" xmlns:wpi="http://schemas.microsoft.com/office/word/2010/wordprocessingInk" xmlns:wne="http://schemas.microsoft.com/office/word/2006/wordml" xmlns:wps="http://schemas.microsoft.com/office/word/2010/wordprocessingShape" mc:Ignorable="w14 w15 w16se w16cid w16 w16cex w16sdtdh w16du wp14">
   <w:abstractNum w:abstractNumId="0" w15:restartNumberingAfterBreak="0">
+    <w:nsid w:val="01A673B5"/>
+    <w:multiLevelType w:val="hybridMultilevel"/>
+    <w:tmpl w:val="AD260716"/>
+    <w:lvl w:ilvl="0" w:tplc="140A000F">
+      <w:start w:val="1"/>
+      <w:numFmt w:val="decimal"/>
+      <w:lvlText w:val="%1."/>
+      <w:lvlJc w:val="left"/>
+      <w:pPr>
+        <w:ind w:left="720" w:hanging="360"/>
+      </w:pPr>
+      <w:rPr>
+        <w:rFonts w:hint="default"/>
+      </w:rPr>
+    </w:lvl>
+    <w:lvl w:ilvl="1" w:tplc="140A0019" w:tentative="1">
+      <w:start w:val="1"/>
+      <w:numFmt w:val="lowerLetter"/>
+      <w:lvlText w:val="%2."/>
+      <w:lvlJc w:val="left"/>
+      <w:pPr>
+        <w:ind w:left="1440" w:hanging="360"/>
+      </w:pPr>
+    </w:lvl>
+    <w:lvl w:ilvl="2" w:tplc="140A001B" w:tentative="1">
+      <w:start w:val="1"/>
+      <w:numFmt w:val="lowerRoman"/>
+      <w:lvlText w:val="%3."/>
+      <w:lvlJc w:val="right"/>
+      <w:pPr>
+        <w:ind w:left="2160" w:hanging="180"/>
+      </w:pPr>
+    </w:lvl>
+    <w:lvl w:ilvl="3" w:tplc="140A000F" w:tentative="1">
+      <w:start w:val="1"/>
+      <w:numFmt w:val="decimal"/>
+      <w:lvlText w:val="%4."/>
+      <w:lvlJc w:val="left"/>
+      <w:pPr>
+        <w:ind w:left="2880" w:hanging="360"/>
+      </w:pPr>
+    </w:lvl>
+    <w:lvl w:ilvl="4" w:tplc="140A0019" w:tentative="1">
+      <w:start w:val="1"/>
+      <w:numFmt w:val="lowerLetter"/>
+      <w:lvlText w:val="%5."/>
+      <w:lvlJc w:val="left"/>
+      <w:pPr>
+        <w:ind w:left="3600" w:hanging="360"/>
+      </w:pPr>
+    </w:lvl>
+    <w:lvl w:ilvl="5" w:tplc="140A001B" w:tentative="1">
+      <w:start w:val="1"/>
+      <w:numFmt w:val="lowerRoman"/>
+      <w:lvlText w:val="%6."/>
+      <w:lvlJc w:val="right"/>
+      <w:pPr>
+        <w:ind w:left="4320" w:hanging="180"/>
+      </w:pPr>
+    </w:lvl>
+    <w:lvl w:ilvl="6" w:tplc="140A000F" w:tentative="1">
+      <w:start w:val="1"/>
+      <w:numFmt w:val="decimal"/>
+      <w:lvlText w:val="%7."/>
+      <w:lvlJc w:val="left"/>
+      <w:pPr>
+        <w:ind w:left="5040" w:hanging="360"/>
+      </w:pPr>
+    </w:lvl>
+    <w:lvl w:ilvl="7" w:tplc="140A0019" w:tentative="1">
+      <w:start w:val="1"/>
+      <w:numFmt w:val="lowerLetter"/>
+      <w:lvlText w:val="%8."/>
+      <w:lvlJc w:val="left"/>
+      <w:pPr>
+        <w:ind w:left="5760" w:hanging="360"/>
+      </w:pPr>
+    </w:lvl>
+    <w:lvl w:ilvl="8" w:tplc="140A001B" w:tentative="1">
+      <w:start w:val="1"/>
+      <w:numFmt w:val="lowerRoman"/>
+      <w:lvlText w:val="%9."/>
+      <w:lvlJc w:val="right"/>
+      <w:pPr>
+        <w:ind w:left="6480" w:hanging="180"/>
+      </w:pPr>
+    </w:lvl>
+  </w:abstractNum>
+  <w:abstractNum w:abstractNumId="1" w15:restartNumberingAfterBreak="0">
     <w:nsid w:val="5F354468"/>
     <w:multiLevelType w:val="hybridMultilevel"/>
     <w:tmpl w:val="3258BC62"/>
@@ -3038,7 +3773,7 @@
       </w:rPr>
     </w:lvl>
   </w:abstractNum>
-  <w:abstractNum w:abstractNumId="1" w15:restartNumberingAfterBreak="0">
+  <w:abstractNum w:abstractNumId="2" w15:restartNumberingAfterBreak="0">
     <w:nsid w:val="76B308CF"/>
     <w:multiLevelType w:val="hybridMultilevel"/>
     <w:tmpl w:val="5B0EB3E8"/>
@@ -3150,17 +3885,20 @@
       </w:rPr>
     </w:lvl>
   </w:abstractNum>
-  <w:num w:numId="1">
+  <w:num w:numId="1" w16cid:durableId="915820820">
+    <w:abstractNumId w:val="2"/>
+  </w:num>
+  <w:num w:numId="2" w16cid:durableId="1420785501">
     <w:abstractNumId w:val="1"/>
   </w:num>
-  <w:num w:numId="2">
+  <w:num w:numId="3" w16cid:durableId="670911615">
     <w:abstractNumId w:val="0"/>
   </w:num>
 </w:numbering>
 </file>
 
 <file path=word/styles.xml><?xml version="1.0" encoding="utf-8"?>
-<w:styles xmlns:mc="http://schemas.openxmlformats.org/markup-compatibility/2006" xmlns:r="http://schemas.openxmlformats.org/officeDocument/2006/relationships" xmlns:w="http://schemas.openxmlformats.org/wordprocessingml/2006/main" xmlns:w14="http://schemas.microsoft.com/office/word/2010/wordml" xmlns:w15="http://schemas.microsoft.com/office/word/2012/wordml" xmlns:w16cid="http://schemas.microsoft.com/office/word/2016/wordml/cid" xmlns:w16se="http://schemas.microsoft.com/office/word/2015/wordml/symex" mc:Ignorable="w14 w15 w16se w16cid">
+<w:styles xmlns:mc="http://schemas.openxmlformats.org/markup-compatibility/2006" xmlns:r="http://schemas.openxmlformats.org/officeDocument/2006/relationships" xmlns:w="http://schemas.openxmlformats.org/wordprocessingml/2006/main" xmlns:w14="http://schemas.microsoft.com/office/word/2010/wordml" xmlns:w15="http://schemas.microsoft.com/office/word/2012/wordml" xmlns:w16cex="http://schemas.microsoft.com/office/word/2018/wordml/cex" xmlns:w16cid="http://schemas.microsoft.com/office/word/2016/wordml/cid" xmlns:w16="http://schemas.microsoft.com/office/word/2018/wordml" xmlns:w16du="http://schemas.microsoft.com/office/word/2023/wordml/word16du" xmlns:w16sdtdh="http://schemas.microsoft.com/office/word/2020/wordml/sdtdatahash" xmlns:w16se="http://schemas.microsoft.com/office/word/2015/wordml/symex" mc:Ignorable="w14 w15 w16se w16cid w16 w16cex w16sdtdh w16du">
   <w:docDefaults>
     <w:rPrDefault>
       <w:rPr>
@@ -3176,7 +3914,7 @@
       </w:pPr>
     </w:pPrDefault>
   </w:docDefaults>
-  <w:latentStyles w:defLockedState="0" w:defUIPriority="99" w:defSemiHidden="0" w:defUnhideWhenUsed="0" w:defQFormat="0" w:count="375">
+  <w:latentStyles w:defLockedState="0" w:defUIPriority="99" w:defSemiHidden="0" w:defUnhideWhenUsed="0" w:defQFormat="0" w:count="376">
     <w:lsdException w:name="Normal" w:uiPriority="0" w:qFormat="1"/>
     <w:lsdException w:name="heading 1" w:uiPriority="9" w:qFormat="1"/>
     <w:lsdException w:name="heading 2" w:semiHidden="1" w:uiPriority="9" w:unhideWhenUsed="1" w:qFormat="1"/>
@@ -3552,6 +4290,7 @@
     <w:lsdException w:name="Smart Hyperlink" w:semiHidden="1" w:unhideWhenUsed="1"/>
     <w:lsdException w:name="Hashtag" w:semiHidden="1" w:unhideWhenUsed="1"/>
     <w:lsdException w:name="Unresolved Mention" w:semiHidden="1" w:unhideWhenUsed="1"/>
+    <w:lsdException w:name="Smart Link" w:semiHidden="1" w:unhideWhenUsed="1"/>
   </w:latentStyles>
   <w:style w:type="paragraph" w:default="1" w:styleId="Normal">
     <w:name w:val="Normal"/>
@@ -3611,6 +4350,7 @@
   <w:style w:type="character" w:default="1" w:styleId="Fuentedeprrafopredeter">
     <w:name w:val="Default Paragraph Font"/>
     <w:uiPriority w:val="1"/>
+    <w:semiHidden/>
     <w:unhideWhenUsed/>
   </w:style>
   <w:style w:type="table" w:default="1" w:styleId="Tablanormal">

</xml_diff>